<commit_message>
linux cmds updated :25
</commit_message>
<xml_diff>
--- a/cmds.docx
+++ b/cmds.docx
@@ -5,6 +5,7 @@
     <w:p>
       <w:pPr>
         <w:numPr>
+          <w:ilvl w:val="0"/>
           <w:numId w:val="0"/>
         </w:numPr>
         <w:rPr>
@@ -23,6 +24,7 @@
     <w:p>
       <w:pPr>
         <w:numPr>
+          <w:ilvl w:val="0"/>
           <w:numId w:val="0"/>
         </w:numPr>
         <w:rPr>
@@ -47,23 +49,27 @@
           <w:rFonts w:hint="default" w:asciiTheme="minorEastAsia" w:hAnsiTheme="minorEastAsia" w:cstheme="minorEastAsia"/>
           <w:lang w:val="en-US"/>
         </w:rPr>
-        <w:t>Pwd :</w:t>
-      </w:r>
-    </w:p>
-    <w:p>
-      <w:pPr>
-        <w:numPr>
-          <w:numId w:val="0"/>
-        </w:numPr>
-        <w:rPr>
-          <w:rFonts w:hint="default" w:asciiTheme="minorEastAsia" w:hAnsiTheme="minorEastAsia" w:cstheme="minorEastAsia"/>
-          <w:lang w:val="en-US"/>
-        </w:rPr>
-      </w:pPr>
-    </w:p>
-    <w:p>
-      <w:pPr>
-        <w:numPr>
+        <w:t xml:space="preserve">Pwd : print the working directory onto the terminal </w:t>
+      </w:r>
+      <w:bookmarkStart w:id="0" w:name="_GoBack"/>
+      <w:bookmarkEnd w:id="0"/>
+    </w:p>
+    <w:p>
+      <w:pPr>
+        <w:numPr>
+          <w:ilvl w:val="0"/>
+          <w:numId w:val="0"/>
+        </w:numPr>
+        <w:rPr>
+          <w:rFonts w:hint="default" w:asciiTheme="minorEastAsia" w:hAnsiTheme="minorEastAsia" w:cstheme="minorEastAsia"/>
+          <w:lang w:val="en-US"/>
+        </w:rPr>
+      </w:pPr>
+    </w:p>
+    <w:p>
+      <w:pPr>
+        <w:numPr>
+          <w:ilvl w:val="0"/>
           <w:numId w:val="0"/>
         </w:numPr>
         <w:rPr>
@@ -118,6 +124,7 @@
     <w:p>
       <w:pPr>
         <w:numPr>
+          <w:ilvl w:val="0"/>
           <w:numId w:val="0"/>
         </w:numPr>
         <w:rPr>
@@ -143,24 +150,26 @@
           <w:rFonts w:hint="default" w:asciiTheme="minorEastAsia" w:hAnsiTheme="minorEastAsia" w:cstheme="minorEastAsia"/>
           <w:lang w:val="en-US"/>
         </w:rPr>
-        <w:t>Dir:</w:t>
-      </w:r>
-    </w:p>
-    <w:p>
-      <w:pPr>
-        <w:numPr>
-          <w:numId w:val="0"/>
-        </w:numPr>
-        <w:ind w:leftChars="0"/>
-        <w:rPr>
-          <w:rFonts w:hint="default" w:asciiTheme="minorEastAsia" w:hAnsiTheme="minorEastAsia" w:cstheme="minorEastAsia"/>
-          <w:lang w:val="en-US"/>
-        </w:rPr>
-      </w:pPr>
-    </w:p>
-    <w:p>
-      <w:pPr>
-        <w:numPr>
+        <w:t>Dir: used to print all the available directories</w:t>
+      </w:r>
+    </w:p>
+    <w:p>
+      <w:pPr>
+        <w:numPr>
+          <w:ilvl w:val="0"/>
+          <w:numId w:val="0"/>
+        </w:numPr>
+        <w:ind w:leftChars="0"/>
+        <w:rPr>
+          <w:rFonts w:hint="default" w:asciiTheme="minorEastAsia" w:hAnsiTheme="minorEastAsia" w:cstheme="minorEastAsia"/>
+          <w:lang w:val="en-US"/>
+        </w:rPr>
+      </w:pPr>
+    </w:p>
+    <w:p>
+      <w:pPr>
+        <w:numPr>
+          <w:ilvl w:val="0"/>
           <w:numId w:val="0"/>
         </w:numPr>
         <w:ind w:leftChars="0"/>
@@ -216,6 +225,7 @@
     <w:p>
       <w:pPr>
         <w:numPr>
+          <w:ilvl w:val="0"/>
           <w:numId w:val="0"/>
         </w:numPr>
         <w:ind w:leftChars="0"/>
@@ -242,24 +252,26 @@
           <w:rFonts w:hint="default" w:asciiTheme="minorEastAsia" w:hAnsiTheme="minorEastAsia" w:cstheme="minorEastAsia"/>
           <w:lang w:val="en-US"/>
         </w:rPr>
-        <w:t>Ls</w:t>
-      </w:r>
-    </w:p>
-    <w:p>
-      <w:pPr>
-        <w:numPr>
-          <w:numId w:val="0"/>
-        </w:numPr>
-        <w:ind w:leftChars="0"/>
-        <w:rPr>
-          <w:rFonts w:hint="default" w:asciiTheme="minorEastAsia" w:hAnsiTheme="minorEastAsia" w:cstheme="minorEastAsia"/>
-          <w:lang w:val="en-US"/>
-        </w:rPr>
-      </w:pPr>
-    </w:p>
-    <w:p>
-      <w:pPr>
-        <w:numPr>
+        <w:t>Ls : list down all the files and directories in the present working directry</w:t>
+      </w:r>
+    </w:p>
+    <w:p>
+      <w:pPr>
+        <w:numPr>
+          <w:ilvl w:val="0"/>
+          <w:numId w:val="0"/>
+        </w:numPr>
+        <w:ind w:leftChars="0"/>
+        <w:rPr>
+          <w:rFonts w:hint="default" w:asciiTheme="minorEastAsia" w:hAnsiTheme="minorEastAsia" w:cstheme="minorEastAsia"/>
+          <w:lang w:val="en-US"/>
+        </w:rPr>
+      </w:pPr>
+    </w:p>
+    <w:p>
+      <w:pPr>
+        <w:numPr>
+          <w:ilvl w:val="0"/>
           <w:numId w:val="0"/>
         </w:numPr>
         <w:ind w:leftChars="0"/>
@@ -315,49 +327,53 @@
     <w:p>
       <w:pPr>
         <w:numPr>
-          <w:numId w:val="0"/>
-        </w:numPr>
-        <w:ind w:leftChars="0"/>
-        <w:rPr>
-          <w:rFonts w:hint="default" w:asciiTheme="minorEastAsia" w:hAnsiTheme="minorEastAsia" w:cstheme="minorEastAsia"/>
-          <w:lang w:val="en-US"/>
-        </w:rPr>
-      </w:pPr>
-    </w:p>
-    <w:p>
-      <w:pPr>
-        <w:numPr>
-          <w:numId w:val="0"/>
-        </w:numPr>
-        <w:ind w:leftChars="0"/>
-        <w:rPr>
-          <w:rFonts w:hint="default" w:asciiTheme="minorEastAsia" w:hAnsiTheme="minorEastAsia" w:cstheme="minorEastAsia"/>
-          <w:lang w:val="en-US"/>
-        </w:rPr>
-      </w:pPr>
-      <w:r>
-        <w:rPr>
-          <w:rFonts w:hint="default" w:asciiTheme="minorEastAsia" w:hAnsiTheme="minorEastAsia" w:cstheme="minorEastAsia"/>
-          <w:lang w:val="en-US"/>
-        </w:rPr>
-        <w:t>Ls -al</w:t>
-      </w:r>
-    </w:p>
-    <w:p>
-      <w:pPr>
-        <w:numPr>
-          <w:numId w:val="0"/>
-        </w:numPr>
-        <w:ind w:leftChars="0"/>
-        <w:rPr>
-          <w:rFonts w:hint="default" w:asciiTheme="minorEastAsia" w:hAnsiTheme="minorEastAsia" w:cstheme="minorEastAsia"/>
-          <w:lang w:val="en-US"/>
-        </w:rPr>
-      </w:pPr>
-    </w:p>
-    <w:p>
-      <w:pPr>
-        <w:numPr>
+          <w:ilvl w:val="0"/>
+          <w:numId w:val="0"/>
+        </w:numPr>
+        <w:ind w:leftChars="0"/>
+        <w:rPr>
+          <w:rFonts w:hint="default" w:asciiTheme="minorEastAsia" w:hAnsiTheme="minorEastAsia" w:cstheme="minorEastAsia"/>
+          <w:lang w:val="en-US"/>
+        </w:rPr>
+      </w:pPr>
+    </w:p>
+    <w:p>
+      <w:pPr>
+        <w:numPr>
+          <w:ilvl w:val="0"/>
+          <w:numId w:val="0"/>
+        </w:numPr>
+        <w:ind w:leftChars="0"/>
+        <w:rPr>
+          <w:rFonts w:hint="default" w:asciiTheme="minorEastAsia" w:hAnsiTheme="minorEastAsia" w:cstheme="minorEastAsia"/>
+          <w:lang w:val="en-US"/>
+        </w:rPr>
+      </w:pPr>
+      <w:r>
+        <w:rPr>
+          <w:rFonts w:hint="default" w:asciiTheme="minorEastAsia" w:hAnsiTheme="minorEastAsia" w:cstheme="minorEastAsia"/>
+          <w:lang w:val="en-US"/>
+        </w:rPr>
+        <w:t xml:space="preserve">Ls -al : detailed information of files and direcories. </w:t>
+      </w:r>
+    </w:p>
+    <w:p>
+      <w:pPr>
+        <w:numPr>
+          <w:ilvl w:val="0"/>
+          <w:numId w:val="0"/>
+        </w:numPr>
+        <w:ind w:leftChars="0"/>
+        <w:rPr>
+          <w:rFonts w:hint="default" w:asciiTheme="minorEastAsia" w:hAnsiTheme="minorEastAsia" w:cstheme="minorEastAsia"/>
+          <w:lang w:val="en-US"/>
+        </w:rPr>
+      </w:pPr>
+    </w:p>
+    <w:p>
+      <w:pPr>
+        <w:numPr>
+          <w:ilvl w:val="0"/>
           <w:numId w:val="0"/>
         </w:numPr>
         <w:ind w:leftChars="0"/>
@@ -413,49 +429,53 @@
     <w:p>
       <w:pPr>
         <w:numPr>
-          <w:numId w:val="0"/>
-        </w:numPr>
-        <w:ind w:leftChars="0"/>
-        <w:rPr>
-          <w:rFonts w:hint="default" w:asciiTheme="minorEastAsia" w:hAnsiTheme="minorEastAsia" w:cstheme="minorEastAsia"/>
-          <w:lang w:val="en-US"/>
-        </w:rPr>
-      </w:pPr>
-    </w:p>
-    <w:p>
-      <w:pPr>
-        <w:numPr>
-          <w:numId w:val="0"/>
-        </w:numPr>
-        <w:ind w:leftChars="0"/>
-        <w:rPr>
-          <w:rFonts w:hint="default" w:asciiTheme="minorEastAsia" w:hAnsiTheme="minorEastAsia" w:cstheme="minorEastAsia"/>
-          <w:lang w:val="en-US"/>
-        </w:rPr>
-      </w:pPr>
-      <w:r>
-        <w:rPr>
-          <w:rFonts w:hint="default" w:asciiTheme="minorEastAsia" w:hAnsiTheme="minorEastAsia" w:cstheme="minorEastAsia"/>
-          <w:lang w:val="en-US"/>
-        </w:rPr>
-        <w:t>Ls -R:</w:t>
-      </w:r>
-    </w:p>
-    <w:p>
-      <w:pPr>
-        <w:numPr>
-          <w:numId w:val="0"/>
-        </w:numPr>
-        <w:ind w:leftChars="0"/>
-        <w:rPr>
-          <w:rFonts w:hint="default" w:asciiTheme="minorEastAsia" w:hAnsiTheme="minorEastAsia" w:cstheme="minorEastAsia"/>
-          <w:lang w:val="en-US"/>
-        </w:rPr>
-      </w:pPr>
-    </w:p>
-    <w:p>
-      <w:pPr>
-        <w:numPr>
+          <w:ilvl w:val="0"/>
+          <w:numId w:val="0"/>
+        </w:numPr>
+        <w:ind w:leftChars="0"/>
+        <w:rPr>
+          <w:rFonts w:hint="default" w:asciiTheme="minorEastAsia" w:hAnsiTheme="minorEastAsia" w:cstheme="minorEastAsia"/>
+          <w:lang w:val="en-US"/>
+        </w:rPr>
+      </w:pPr>
+    </w:p>
+    <w:p>
+      <w:pPr>
+        <w:numPr>
+          <w:ilvl w:val="0"/>
+          <w:numId w:val="0"/>
+        </w:numPr>
+        <w:ind w:leftChars="0"/>
+        <w:rPr>
+          <w:rFonts w:hint="default" w:asciiTheme="minorEastAsia" w:hAnsiTheme="minorEastAsia" w:cstheme="minorEastAsia"/>
+          <w:lang w:val="en-US"/>
+        </w:rPr>
+      </w:pPr>
+      <w:r>
+        <w:rPr>
+          <w:rFonts w:hint="default" w:asciiTheme="minorEastAsia" w:hAnsiTheme="minorEastAsia" w:cstheme="minorEastAsia"/>
+          <w:lang w:val="en-US"/>
+        </w:rPr>
+        <w:t>Ls -R: lists sub directories of a directories</w:t>
+      </w:r>
+    </w:p>
+    <w:p>
+      <w:pPr>
+        <w:numPr>
+          <w:ilvl w:val="0"/>
+          <w:numId w:val="0"/>
+        </w:numPr>
+        <w:ind w:leftChars="0"/>
+        <w:rPr>
+          <w:rFonts w:hint="default" w:asciiTheme="minorEastAsia" w:hAnsiTheme="minorEastAsia" w:cstheme="minorEastAsia"/>
+          <w:lang w:val="en-US"/>
+        </w:rPr>
+      </w:pPr>
+    </w:p>
+    <w:p>
+      <w:pPr>
+        <w:numPr>
+          <w:ilvl w:val="0"/>
           <w:numId w:val="0"/>
         </w:numPr>
         <w:ind w:leftChars="0"/>
@@ -511,37 +531,40 @@
     <w:p>
       <w:pPr>
         <w:numPr>
-          <w:numId w:val="0"/>
-        </w:numPr>
-        <w:ind w:leftChars="0"/>
-        <w:rPr>
-          <w:rFonts w:hint="default" w:asciiTheme="minorEastAsia" w:hAnsiTheme="minorEastAsia" w:cstheme="minorEastAsia"/>
-          <w:lang w:val="en-US"/>
-        </w:rPr>
-      </w:pPr>
-    </w:p>
-    <w:p>
-      <w:pPr>
-        <w:numPr>
-          <w:numId w:val="0"/>
-        </w:numPr>
-        <w:ind w:leftChars="0"/>
-        <w:rPr>
-          <w:rFonts w:hint="default" w:asciiTheme="minorEastAsia" w:hAnsiTheme="minorEastAsia" w:cstheme="minorEastAsia"/>
-          <w:lang w:val="en-US"/>
-        </w:rPr>
-      </w:pPr>
-      <w:r>
-        <w:rPr>
-          <w:rFonts w:hint="default" w:asciiTheme="minorEastAsia" w:hAnsiTheme="minorEastAsia" w:cstheme="minorEastAsia"/>
-          <w:lang w:val="en-US"/>
-        </w:rPr>
-        <w:t>Ls -a:</w:t>
-      </w:r>
-    </w:p>
-    <w:p>
-      <w:pPr>
-        <w:numPr>
+          <w:ilvl w:val="0"/>
+          <w:numId w:val="0"/>
+        </w:numPr>
+        <w:ind w:leftChars="0"/>
+        <w:rPr>
+          <w:rFonts w:hint="default" w:asciiTheme="minorEastAsia" w:hAnsiTheme="minorEastAsia" w:cstheme="minorEastAsia"/>
+          <w:lang w:val="en-US"/>
+        </w:rPr>
+      </w:pPr>
+    </w:p>
+    <w:p>
+      <w:pPr>
+        <w:numPr>
+          <w:ilvl w:val="0"/>
+          <w:numId w:val="0"/>
+        </w:numPr>
+        <w:ind w:leftChars="0"/>
+        <w:rPr>
+          <w:rFonts w:hint="default" w:asciiTheme="minorEastAsia" w:hAnsiTheme="minorEastAsia" w:cstheme="minorEastAsia"/>
+          <w:lang w:val="en-US"/>
+        </w:rPr>
+      </w:pPr>
+      <w:r>
+        <w:rPr>
+          <w:rFonts w:hint="default" w:asciiTheme="minorEastAsia" w:hAnsiTheme="minorEastAsia" w:cstheme="minorEastAsia"/>
+          <w:lang w:val="en-US"/>
+        </w:rPr>
+        <w:t>Ls -a: lists all the contents of directory including hidden files</w:t>
+      </w:r>
+    </w:p>
+    <w:p>
+      <w:pPr>
+        <w:numPr>
+          <w:ilvl w:val="0"/>
           <w:numId w:val="0"/>
         </w:numPr>
         <w:ind w:leftChars="0"/>
@@ -597,6 +620,7 @@
     <w:p>
       <w:pPr>
         <w:numPr>
+          <w:ilvl w:val="0"/>
           <w:numId w:val="0"/>
         </w:numPr>
         <w:ind w:leftChars="0"/>
@@ -623,12 +647,13 @@
           <w:rFonts w:hint="default" w:asciiTheme="minorEastAsia" w:hAnsiTheme="minorEastAsia" w:cstheme="minorEastAsia"/>
           <w:lang w:val="en-US"/>
         </w:rPr>
-        <w:t>Cd :</w:t>
-      </w:r>
-    </w:p>
-    <w:p>
-      <w:pPr>
-        <w:numPr>
+        <w:t>Cd : helps o change the directory</w:t>
+      </w:r>
+    </w:p>
+    <w:p>
+      <w:pPr>
+        <w:numPr>
+          <w:ilvl w:val="0"/>
           <w:numId w:val="0"/>
         </w:numPr>
         <w:ind w:leftChars="0"/>
@@ -685,6 +710,19 @@
       <w:pPr>
         <w:numPr>
           <w:ilvl w:val="0"/>
+          <w:numId w:val="0"/>
+        </w:numPr>
+        <w:ind w:leftChars="0"/>
+        <w:rPr>
+          <w:rFonts w:hint="default" w:asciiTheme="minorEastAsia" w:hAnsiTheme="minorEastAsia" w:cstheme="minorEastAsia"/>
+          <w:lang w:val="en-US"/>
+        </w:rPr>
+      </w:pPr>
+    </w:p>
+    <w:p>
+      <w:pPr>
+        <w:numPr>
+          <w:ilvl w:val="0"/>
           <w:numId w:val="1"/>
         </w:numPr>
         <w:ind w:left="0" w:leftChars="0" w:firstLine="0" w:firstLineChars="0"/>
@@ -698,12 +736,13 @@
           <w:rFonts w:hint="default" w:asciiTheme="minorEastAsia" w:hAnsiTheme="minorEastAsia" w:cstheme="minorEastAsia"/>
           <w:lang w:val="en-US"/>
         </w:rPr>
-        <w:t xml:space="preserve">Touch : </w:t>
-      </w:r>
-    </w:p>
-    <w:p>
-      <w:pPr>
-        <w:numPr>
+        <w:t xml:space="preserve">Touch : used to created new file </w:t>
+      </w:r>
+    </w:p>
+    <w:p>
+      <w:pPr>
+        <w:numPr>
+          <w:ilvl w:val="0"/>
           <w:numId w:val="0"/>
         </w:numPr>
         <w:ind w:leftChars="0"/>
@@ -759,18 +798,20 @@
     <w:p>
       <w:pPr>
         <w:numPr>
-          <w:numId w:val="0"/>
-        </w:numPr>
-        <w:ind w:leftChars="0"/>
-        <w:rPr>
-          <w:rFonts w:hint="default" w:asciiTheme="minorEastAsia" w:hAnsiTheme="minorEastAsia" w:cstheme="minorEastAsia"/>
-          <w:lang w:val="en-US"/>
-        </w:rPr>
-      </w:pPr>
-    </w:p>
-    <w:p>
-      <w:pPr>
-        <w:numPr>
+          <w:ilvl w:val="0"/>
+          <w:numId w:val="0"/>
+        </w:numPr>
+        <w:ind w:leftChars="0"/>
+        <w:rPr>
+          <w:rFonts w:hint="default" w:asciiTheme="minorEastAsia" w:hAnsiTheme="minorEastAsia" w:cstheme="minorEastAsia"/>
+          <w:lang w:val="en-US"/>
+        </w:rPr>
+      </w:pPr>
+    </w:p>
+    <w:p>
+      <w:pPr>
+        <w:numPr>
+          <w:ilvl w:val="0"/>
           <w:numId w:val="0"/>
         </w:numPr>
         <w:ind w:leftChars="0"/>
@@ -826,6 +867,7 @@
     <w:p>
       <w:pPr>
         <w:numPr>
+          <w:ilvl w:val="0"/>
           <w:numId w:val="0"/>
         </w:numPr>
         <w:ind w:leftChars="0"/>
@@ -852,24 +894,26 @@
           <w:rFonts w:hint="default" w:asciiTheme="minorEastAsia" w:hAnsiTheme="minorEastAsia" w:cstheme="minorEastAsia"/>
           <w:lang w:val="en-US"/>
         </w:rPr>
-        <w:t>cat :</w:t>
-      </w:r>
-    </w:p>
-    <w:p>
-      <w:pPr>
-        <w:numPr>
-          <w:numId w:val="0"/>
-        </w:numPr>
-        <w:ind w:leftChars="0"/>
-        <w:rPr>
-          <w:rFonts w:hint="default" w:asciiTheme="minorEastAsia" w:hAnsiTheme="minorEastAsia" w:cstheme="minorEastAsia"/>
-          <w:lang w:val="en-US"/>
-        </w:rPr>
-      </w:pPr>
-    </w:p>
-    <w:p>
-      <w:pPr>
-        <w:numPr>
+        <w:t xml:space="preserve">cat : prints the content of the file on the terminal </w:t>
+      </w:r>
+    </w:p>
+    <w:p>
+      <w:pPr>
+        <w:numPr>
+          <w:ilvl w:val="0"/>
+          <w:numId w:val="0"/>
+        </w:numPr>
+        <w:ind w:leftChars="0"/>
+        <w:rPr>
+          <w:rFonts w:hint="default" w:asciiTheme="minorEastAsia" w:hAnsiTheme="minorEastAsia" w:cstheme="minorEastAsia"/>
+          <w:lang w:val="en-US"/>
+        </w:rPr>
+      </w:pPr>
+    </w:p>
+    <w:p>
+      <w:pPr>
+        <w:numPr>
+          <w:ilvl w:val="0"/>
           <w:numId w:val="0"/>
         </w:numPr>
         <w:ind w:leftChars="0"/>
@@ -925,169 +969,183 @@
     <w:p>
       <w:pPr>
         <w:numPr>
-          <w:numId w:val="0"/>
-        </w:numPr>
-        <w:ind w:leftChars="0"/>
-        <w:rPr>
-          <w:rFonts w:hint="default" w:asciiTheme="minorEastAsia" w:hAnsiTheme="minorEastAsia" w:cstheme="minorEastAsia"/>
-          <w:lang w:val="en-US"/>
-        </w:rPr>
-      </w:pPr>
-    </w:p>
-    <w:p>
-      <w:pPr>
-        <w:numPr>
-          <w:numId w:val="0"/>
-        </w:numPr>
-        <w:ind w:leftChars="0"/>
-        <w:rPr>
-          <w:rFonts w:hint="default" w:asciiTheme="minorEastAsia" w:hAnsiTheme="minorEastAsia" w:cstheme="minorEastAsia"/>
-          <w:lang w:val="en-US"/>
-        </w:rPr>
-      </w:pPr>
-    </w:p>
-    <w:p>
-      <w:pPr>
-        <w:numPr>
-          <w:numId w:val="0"/>
-        </w:numPr>
-        <w:ind w:leftChars="0"/>
-        <w:rPr>
-          <w:rFonts w:hint="default" w:asciiTheme="minorEastAsia" w:hAnsiTheme="minorEastAsia" w:cstheme="minorEastAsia"/>
-          <w:lang w:val="en-US"/>
-        </w:rPr>
-      </w:pPr>
-    </w:p>
-    <w:p>
-      <w:pPr>
-        <w:numPr>
-          <w:numId w:val="0"/>
-        </w:numPr>
-        <w:ind w:leftChars="0"/>
-        <w:rPr>
-          <w:rFonts w:hint="default" w:asciiTheme="minorEastAsia" w:hAnsiTheme="minorEastAsia" w:cstheme="minorEastAsia"/>
-          <w:lang w:val="en-US"/>
-        </w:rPr>
-      </w:pPr>
-    </w:p>
-    <w:p>
-      <w:pPr>
-        <w:numPr>
-          <w:numId w:val="0"/>
-        </w:numPr>
-        <w:ind w:leftChars="0"/>
-        <w:rPr>
-          <w:rFonts w:hint="default" w:asciiTheme="minorEastAsia" w:hAnsiTheme="minorEastAsia" w:cstheme="minorEastAsia"/>
-          <w:lang w:val="en-US"/>
-        </w:rPr>
-      </w:pPr>
-    </w:p>
-    <w:p>
-      <w:pPr>
-        <w:numPr>
-          <w:numId w:val="0"/>
-        </w:numPr>
-        <w:ind w:leftChars="0"/>
-        <w:rPr>
-          <w:rFonts w:hint="default" w:asciiTheme="minorEastAsia" w:hAnsiTheme="minorEastAsia" w:cstheme="minorEastAsia"/>
-          <w:lang w:val="en-US"/>
-        </w:rPr>
-      </w:pPr>
-    </w:p>
-    <w:p>
-      <w:pPr>
-        <w:numPr>
-          <w:numId w:val="0"/>
-        </w:numPr>
-        <w:ind w:leftChars="0"/>
-        <w:rPr>
-          <w:rFonts w:hint="default" w:asciiTheme="minorEastAsia" w:hAnsiTheme="minorEastAsia" w:cstheme="minorEastAsia"/>
-          <w:lang w:val="en-US"/>
-        </w:rPr>
-      </w:pPr>
-    </w:p>
-    <w:p>
-      <w:pPr>
-        <w:numPr>
-          <w:numId w:val="0"/>
-        </w:numPr>
-        <w:ind w:leftChars="0"/>
-        <w:rPr>
-          <w:rFonts w:hint="default" w:asciiTheme="minorEastAsia" w:hAnsiTheme="minorEastAsia" w:cstheme="minorEastAsia"/>
-          <w:lang w:val="en-US"/>
-        </w:rPr>
-      </w:pPr>
-    </w:p>
-    <w:p>
-      <w:pPr>
-        <w:numPr>
-          <w:numId w:val="0"/>
-        </w:numPr>
-        <w:ind w:leftChars="0"/>
-        <w:rPr>
-          <w:rFonts w:hint="default" w:asciiTheme="minorEastAsia" w:hAnsiTheme="minorEastAsia" w:cstheme="minorEastAsia"/>
-          <w:lang w:val="en-US"/>
-        </w:rPr>
-      </w:pPr>
-    </w:p>
-    <w:p>
-      <w:pPr>
-        <w:numPr>
-          <w:numId w:val="0"/>
-        </w:numPr>
-        <w:ind w:leftChars="0"/>
-        <w:rPr>
-          <w:rFonts w:hint="default" w:asciiTheme="minorEastAsia" w:hAnsiTheme="minorEastAsia" w:cstheme="minorEastAsia"/>
-          <w:lang w:val="en-US"/>
-        </w:rPr>
-      </w:pPr>
-    </w:p>
-    <w:p>
-      <w:pPr>
-        <w:numPr>
-          <w:numId w:val="0"/>
-        </w:numPr>
-        <w:ind w:leftChars="0"/>
-        <w:rPr>
-          <w:rFonts w:hint="default" w:asciiTheme="minorEastAsia" w:hAnsiTheme="minorEastAsia" w:cstheme="minorEastAsia"/>
-          <w:lang w:val="en-US"/>
-        </w:rPr>
-      </w:pPr>
-    </w:p>
-    <w:p>
-      <w:pPr>
-        <w:numPr>
-          <w:numId w:val="0"/>
-        </w:numPr>
-        <w:ind w:leftChars="0"/>
-        <w:rPr>
-          <w:rFonts w:hint="default" w:asciiTheme="minorEastAsia" w:hAnsiTheme="minorEastAsia" w:cstheme="minorEastAsia"/>
-          <w:lang w:val="en-US"/>
-        </w:rPr>
-      </w:pPr>
-      <w:r>
-        <w:rPr>
-          <w:rFonts w:hint="default" w:asciiTheme="minorEastAsia" w:hAnsiTheme="minorEastAsia" w:cstheme="minorEastAsia"/>
-          <w:lang w:val="en-US"/>
-        </w:rPr>
-        <w:t>Cat file.txt file2.txt &gt; output.txt</w:t>
-      </w:r>
-    </w:p>
-    <w:p>
-      <w:pPr>
-        <w:numPr>
-          <w:numId w:val="0"/>
-        </w:numPr>
-        <w:ind w:leftChars="0"/>
-        <w:rPr>
-          <w:rFonts w:hint="default" w:asciiTheme="minorEastAsia" w:hAnsiTheme="minorEastAsia" w:cstheme="minorEastAsia"/>
-          <w:lang w:val="en-US"/>
-        </w:rPr>
-      </w:pPr>
-    </w:p>
-    <w:p>
-      <w:pPr>
-        <w:numPr>
+          <w:ilvl w:val="0"/>
+          <w:numId w:val="0"/>
+        </w:numPr>
+        <w:ind w:leftChars="0"/>
+        <w:rPr>
+          <w:rFonts w:hint="default" w:asciiTheme="minorEastAsia" w:hAnsiTheme="minorEastAsia" w:cstheme="minorEastAsia"/>
+          <w:lang w:val="en-US"/>
+        </w:rPr>
+      </w:pPr>
+    </w:p>
+    <w:p>
+      <w:pPr>
+        <w:numPr>
+          <w:ilvl w:val="0"/>
+          <w:numId w:val="0"/>
+        </w:numPr>
+        <w:ind w:leftChars="0"/>
+        <w:rPr>
+          <w:rFonts w:hint="default" w:asciiTheme="minorEastAsia" w:hAnsiTheme="minorEastAsia" w:cstheme="minorEastAsia"/>
+          <w:lang w:val="en-US"/>
+        </w:rPr>
+      </w:pPr>
+    </w:p>
+    <w:p>
+      <w:pPr>
+        <w:numPr>
+          <w:ilvl w:val="0"/>
+          <w:numId w:val="0"/>
+        </w:numPr>
+        <w:ind w:leftChars="0"/>
+        <w:rPr>
+          <w:rFonts w:hint="default" w:asciiTheme="minorEastAsia" w:hAnsiTheme="minorEastAsia" w:cstheme="minorEastAsia"/>
+          <w:lang w:val="en-US"/>
+        </w:rPr>
+      </w:pPr>
+    </w:p>
+    <w:p>
+      <w:pPr>
+        <w:numPr>
+          <w:ilvl w:val="0"/>
+          <w:numId w:val="0"/>
+        </w:numPr>
+        <w:ind w:leftChars="0"/>
+        <w:rPr>
+          <w:rFonts w:hint="default" w:asciiTheme="minorEastAsia" w:hAnsiTheme="minorEastAsia" w:cstheme="minorEastAsia"/>
+          <w:lang w:val="en-US"/>
+        </w:rPr>
+      </w:pPr>
+    </w:p>
+    <w:p>
+      <w:pPr>
+        <w:numPr>
+          <w:ilvl w:val="0"/>
+          <w:numId w:val="0"/>
+        </w:numPr>
+        <w:ind w:leftChars="0"/>
+        <w:rPr>
+          <w:rFonts w:hint="default" w:asciiTheme="minorEastAsia" w:hAnsiTheme="minorEastAsia" w:cstheme="minorEastAsia"/>
+          <w:lang w:val="en-US"/>
+        </w:rPr>
+      </w:pPr>
+    </w:p>
+    <w:p>
+      <w:pPr>
+        <w:numPr>
+          <w:ilvl w:val="0"/>
+          <w:numId w:val="0"/>
+        </w:numPr>
+        <w:ind w:leftChars="0"/>
+        <w:rPr>
+          <w:rFonts w:hint="default" w:asciiTheme="minorEastAsia" w:hAnsiTheme="minorEastAsia" w:cstheme="minorEastAsia"/>
+          <w:lang w:val="en-US"/>
+        </w:rPr>
+      </w:pPr>
+    </w:p>
+    <w:p>
+      <w:pPr>
+        <w:numPr>
+          <w:ilvl w:val="0"/>
+          <w:numId w:val="0"/>
+        </w:numPr>
+        <w:ind w:leftChars="0"/>
+        <w:rPr>
+          <w:rFonts w:hint="default" w:asciiTheme="minorEastAsia" w:hAnsiTheme="minorEastAsia" w:cstheme="minorEastAsia"/>
+          <w:lang w:val="en-US"/>
+        </w:rPr>
+      </w:pPr>
+    </w:p>
+    <w:p>
+      <w:pPr>
+        <w:numPr>
+          <w:ilvl w:val="0"/>
+          <w:numId w:val="0"/>
+        </w:numPr>
+        <w:ind w:leftChars="0"/>
+        <w:rPr>
+          <w:rFonts w:hint="default" w:asciiTheme="minorEastAsia" w:hAnsiTheme="minorEastAsia" w:cstheme="minorEastAsia"/>
+          <w:lang w:val="en-US"/>
+        </w:rPr>
+      </w:pPr>
+    </w:p>
+    <w:p>
+      <w:pPr>
+        <w:numPr>
+          <w:ilvl w:val="0"/>
+          <w:numId w:val="0"/>
+        </w:numPr>
+        <w:ind w:leftChars="0"/>
+        <w:rPr>
+          <w:rFonts w:hint="default" w:asciiTheme="minorEastAsia" w:hAnsiTheme="minorEastAsia" w:cstheme="minorEastAsia"/>
+          <w:lang w:val="en-US"/>
+        </w:rPr>
+      </w:pPr>
+    </w:p>
+    <w:p>
+      <w:pPr>
+        <w:numPr>
+          <w:ilvl w:val="0"/>
+          <w:numId w:val="0"/>
+        </w:numPr>
+        <w:ind w:leftChars="0"/>
+        <w:rPr>
+          <w:rFonts w:hint="default" w:asciiTheme="minorEastAsia" w:hAnsiTheme="minorEastAsia" w:cstheme="minorEastAsia"/>
+          <w:lang w:val="en-US"/>
+        </w:rPr>
+      </w:pPr>
+    </w:p>
+    <w:p>
+      <w:pPr>
+        <w:numPr>
+          <w:ilvl w:val="0"/>
+          <w:numId w:val="0"/>
+        </w:numPr>
+        <w:ind w:leftChars="0"/>
+        <w:rPr>
+          <w:rFonts w:hint="default" w:asciiTheme="minorEastAsia" w:hAnsiTheme="minorEastAsia" w:cstheme="minorEastAsia"/>
+          <w:lang w:val="en-US"/>
+        </w:rPr>
+      </w:pPr>
+    </w:p>
+    <w:p>
+      <w:pPr>
+        <w:numPr>
+          <w:ilvl w:val="0"/>
+          <w:numId w:val="0"/>
+        </w:numPr>
+        <w:ind w:leftChars="0"/>
+        <w:rPr>
+          <w:rFonts w:hint="default" w:asciiTheme="minorEastAsia" w:hAnsiTheme="minorEastAsia" w:cstheme="minorEastAsia"/>
+          <w:lang w:val="en-US"/>
+        </w:rPr>
+      </w:pPr>
+      <w:r>
+        <w:rPr>
+          <w:rFonts w:hint="default" w:asciiTheme="minorEastAsia" w:hAnsiTheme="minorEastAsia" w:cstheme="minorEastAsia"/>
+          <w:lang w:val="en-US"/>
+        </w:rPr>
+        <w:t>Cat file.txt file2.txt &gt; output.txt : creates new file named output.txt with contents of file.txt and fi;e2.txt</w:t>
+      </w:r>
+    </w:p>
+    <w:p>
+      <w:pPr>
+        <w:numPr>
+          <w:ilvl w:val="0"/>
+          <w:numId w:val="0"/>
+        </w:numPr>
+        <w:ind w:leftChars="0"/>
+        <w:rPr>
+          <w:rFonts w:hint="default" w:asciiTheme="minorEastAsia" w:hAnsiTheme="minorEastAsia" w:cstheme="minorEastAsia"/>
+          <w:lang w:val="en-US"/>
+        </w:rPr>
+      </w:pPr>
+    </w:p>
+    <w:p>
+      <w:pPr>
+        <w:numPr>
+          <w:ilvl w:val="0"/>
           <w:numId w:val="0"/>
         </w:numPr>
         <w:ind w:leftChars="0"/>
@@ -1143,6 +1201,7 @@
     <w:p>
       <w:pPr>
         <w:numPr>
+          <w:ilvl w:val="0"/>
           <w:numId w:val="0"/>
         </w:numPr>
         <w:ind w:leftChars="0"/>
@@ -1169,23 +1228,25 @@
           <w:rFonts w:hint="default" w:asciiTheme="minorEastAsia" w:hAnsiTheme="minorEastAsia" w:cstheme="minorEastAsia"/>
           <w:lang w:val="en-US"/>
         </w:rPr>
-        <w:t>Mkdir :</w:t>
-      </w:r>
-    </w:p>
-    <w:p>
-      <w:pPr>
-        <w:numPr>
-          <w:numId w:val="0"/>
-        </w:numPr>
-        <w:rPr>
-          <w:rFonts w:hint="default" w:asciiTheme="minorEastAsia" w:hAnsiTheme="minorEastAsia" w:cstheme="minorEastAsia"/>
-          <w:lang w:val="en-US"/>
-        </w:rPr>
-      </w:pPr>
-    </w:p>
-    <w:p>
-      <w:pPr>
-        <w:numPr>
+        <w:t xml:space="preserve">Mkdir : hepls to create a directory </w:t>
+      </w:r>
+    </w:p>
+    <w:p>
+      <w:pPr>
+        <w:numPr>
+          <w:ilvl w:val="0"/>
+          <w:numId w:val="0"/>
+        </w:numPr>
+        <w:rPr>
+          <w:rFonts w:hint="default" w:asciiTheme="minorEastAsia" w:hAnsiTheme="minorEastAsia" w:cstheme="minorEastAsia"/>
+          <w:lang w:val="en-US"/>
+        </w:rPr>
+      </w:pPr>
+    </w:p>
+    <w:p>
+      <w:pPr>
+        <w:numPr>
+          <w:ilvl w:val="0"/>
           <w:numId w:val="0"/>
         </w:numPr>
         <w:rPr>
@@ -1240,6 +1301,7 @@
     <w:p>
       <w:pPr>
         <w:numPr>
+          <w:ilvl w:val="0"/>
           <w:numId w:val="0"/>
         </w:numPr>
         <w:rPr>
@@ -1265,23 +1327,25 @@
           <w:rFonts w:hint="default" w:asciiTheme="minorEastAsia" w:hAnsiTheme="minorEastAsia" w:cstheme="minorEastAsia"/>
           <w:lang w:val="en-US"/>
         </w:rPr>
-        <w:t>Rm :</w:t>
-      </w:r>
-    </w:p>
-    <w:p>
-      <w:pPr>
-        <w:numPr>
-          <w:numId w:val="0"/>
-        </w:numPr>
-        <w:rPr>
-          <w:rFonts w:hint="default" w:asciiTheme="minorEastAsia" w:hAnsiTheme="minorEastAsia" w:cstheme="minorEastAsia"/>
-          <w:lang w:val="en-US"/>
-        </w:rPr>
-      </w:pPr>
-    </w:p>
-    <w:p>
-      <w:pPr>
-        <w:numPr>
+        <w:t xml:space="preserve">Rm : useful for removing the file </w:t>
+      </w:r>
+    </w:p>
+    <w:p>
+      <w:pPr>
+        <w:numPr>
+          <w:ilvl w:val="0"/>
+          <w:numId w:val="0"/>
+        </w:numPr>
+        <w:rPr>
+          <w:rFonts w:hint="default" w:asciiTheme="minorEastAsia" w:hAnsiTheme="minorEastAsia" w:cstheme="minorEastAsia"/>
+          <w:lang w:val="en-US"/>
+        </w:rPr>
+      </w:pPr>
+    </w:p>
+    <w:p>
+      <w:pPr>
+        <w:numPr>
+          <w:ilvl w:val="0"/>
           <w:numId w:val="0"/>
         </w:numPr>
         <w:rPr>
@@ -1336,6 +1400,7 @@
     <w:p>
       <w:pPr>
         <w:numPr>
+          <w:ilvl w:val="0"/>
           <w:numId w:val="0"/>
         </w:numPr>
         <w:rPr>
@@ -1361,24 +1426,26 @@
           <w:rFonts w:hint="default" w:asciiTheme="minorEastAsia" w:hAnsiTheme="minorEastAsia" w:cstheme="minorEastAsia"/>
           <w:lang w:val="en-US"/>
         </w:rPr>
-        <w:t>CP:</w:t>
-      </w:r>
-    </w:p>
-    <w:p>
-      <w:pPr>
-        <w:numPr>
-          <w:numId w:val="0"/>
-        </w:numPr>
-        <w:ind w:leftChars="0"/>
-        <w:rPr>
-          <w:rFonts w:hint="default" w:asciiTheme="minorEastAsia" w:hAnsiTheme="minorEastAsia" w:cstheme="minorEastAsia"/>
-          <w:lang w:val="en-US"/>
-        </w:rPr>
-      </w:pPr>
-    </w:p>
-    <w:p>
-      <w:pPr>
-        <w:numPr>
+        <w:t>CP: copy file to req directory</w:t>
+      </w:r>
+    </w:p>
+    <w:p>
+      <w:pPr>
+        <w:numPr>
+          <w:ilvl w:val="0"/>
+          <w:numId w:val="0"/>
+        </w:numPr>
+        <w:ind w:leftChars="0"/>
+        <w:rPr>
+          <w:rFonts w:hint="default" w:asciiTheme="minorEastAsia" w:hAnsiTheme="minorEastAsia" w:cstheme="minorEastAsia"/>
+          <w:lang w:val="en-US"/>
+        </w:rPr>
+      </w:pPr>
+    </w:p>
+    <w:p>
+      <w:pPr>
+        <w:numPr>
+          <w:ilvl w:val="0"/>
           <w:numId w:val="0"/>
         </w:numPr>
         <w:ind w:leftChars="0"/>
@@ -1434,6 +1501,7 @@
     <w:p>
       <w:pPr>
         <w:numPr>
+          <w:ilvl w:val="0"/>
           <w:numId w:val="0"/>
         </w:numPr>
         <w:ind w:leftChars="0"/>
@@ -1460,24 +1528,26 @@
           <w:rFonts w:hint="default" w:asciiTheme="minorEastAsia" w:hAnsiTheme="minorEastAsia" w:cstheme="minorEastAsia"/>
           <w:lang w:val="en-US"/>
         </w:rPr>
-        <w:t>Mv :</w:t>
-      </w:r>
-    </w:p>
-    <w:p>
-      <w:pPr>
-        <w:numPr>
-          <w:numId w:val="0"/>
-        </w:numPr>
-        <w:ind w:leftChars="0"/>
-        <w:rPr>
-          <w:rFonts w:hint="default" w:asciiTheme="minorEastAsia" w:hAnsiTheme="minorEastAsia" w:cstheme="minorEastAsia"/>
-          <w:lang w:val="en-US"/>
-        </w:rPr>
-      </w:pPr>
-    </w:p>
-    <w:p>
-      <w:pPr>
-        <w:numPr>
+        <w:t>Mv : move the files to req directory</w:t>
+      </w:r>
+    </w:p>
+    <w:p>
+      <w:pPr>
+        <w:numPr>
+          <w:ilvl w:val="0"/>
+          <w:numId w:val="0"/>
+        </w:numPr>
+        <w:ind w:leftChars="0"/>
+        <w:rPr>
+          <w:rFonts w:hint="default" w:asciiTheme="minorEastAsia" w:hAnsiTheme="minorEastAsia" w:cstheme="minorEastAsia"/>
+          <w:lang w:val="en-US"/>
+        </w:rPr>
+      </w:pPr>
+    </w:p>
+    <w:p>
+      <w:pPr>
+        <w:numPr>
+          <w:ilvl w:val="0"/>
           <w:numId w:val="0"/>
         </w:numPr>
         <w:ind w:leftChars="0"/>
@@ -1533,6 +1603,7 @@
     <w:p>
       <w:pPr>
         <w:numPr>
+          <w:ilvl w:val="0"/>
           <w:numId w:val="0"/>
         </w:numPr>
         <w:ind w:leftChars="0"/>
@@ -1559,12 +1630,13 @@
           <w:rFonts w:hint="default" w:asciiTheme="minorEastAsia" w:hAnsiTheme="minorEastAsia" w:cstheme="minorEastAsia"/>
           <w:lang w:val="en-US"/>
         </w:rPr>
-        <w:t>Head:</w:t>
-      </w:r>
-    </w:p>
-    <w:p>
-      <w:pPr>
-        <w:numPr>
+        <w:t>Head:: prints first 10 lines of a file</w:t>
+      </w:r>
+    </w:p>
+    <w:p>
+      <w:pPr>
+        <w:numPr>
+          <w:ilvl w:val="0"/>
           <w:numId w:val="0"/>
         </w:numPr>
         <w:ind w:leftChars="0"/>
@@ -1620,6 +1692,7 @@
     <w:p>
       <w:pPr>
         <w:numPr>
+          <w:ilvl w:val="0"/>
           <w:numId w:val="0"/>
         </w:numPr>
         <w:ind w:leftChars="0"/>
@@ -1646,24 +1719,26 @@
           <w:rFonts w:hint="default" w:asciiTheme="minorEastAsia" w:hAnsiTheme="minorEastAsia" w:cstheme="minorEastAsia"/>
           <w:lang w:val="en-US"/>
         </w:rPr>
-        <w:t>Tail.</w:t>
-      </w:r>
-    </w:p>
-    <w:p>
-      <w:pPr>
-        <w:numPr>
-          <w:numId w:val="0"/>
-        </w:numPr>
-        <w:ind w:leftChars="0"/>
-        <w:rPr>
-          <w:rFonts w:hint="default" w:asciiTheme="minorEastAsia" w:hAnsiTheme="minorEastAsia" w:cstheme="minorEastAsia"/>
-          <w:lang w:val="en-US"/>
-        </w:rPr>
-      </w:pPr>
-    </w:p>
-    <w:p>
-      <w:pPr>
-        <w:numPr>
+        <w:t xml:space="preserve">Tail.prints last 10 lines of a file </w:t>
+      </w:r>
+    </w:p>
+    <w:p>
+      <w:pPr>
+        <w:numPr>
+          <w:ilvl w:val="0"/>
+          <w:numId w:val="0"/>
+        </w:numPr>
+        <w:ind w:leftChars="0"/>
+        <w:rPr>
+          <w:rFonts w:hint="default" w:asciiTheme="minorEastAsia" w:hAnsiTheme="minorEastAsia" w:cstheme="minorEastAsia"/>
+          <w:lang w:val="en-US"/>
+        </w:rPr>
+      </w:pPr>
+    </w:p>
+    <w:p>
+      <w:pPr>
+        <w:numPr>
+          <w:ilvl w:val="0"/>
           <w:numId w:val="0"/>
         </w:numPr>
         <w:ind w:leftChars="0"/>
@@ -1719,6 +1794,7 @@
     <w:p>
       <w:pPr>
         <w:numPr>
+          <w:ilvl w:val="0"/>
           <w:numId w:val="0"/>
         </w:numPr>
         <w:ind w:leftChars="0"/>
@@ -1745,12 +1821,13 @@
           <w:rFonts w:hint="default" w:asciiTheme="minorEastAsia" w:hAnsiTheme="minorEastAsia" w:cstheme="minorEastAsia"/>
           <w:lang w:val="en-US"/>
         </w:rPr>
-        <w:t>uname:</w:t>
-      </w:r>
-    </w:p>
-    <w:p>
-      <w:pPr>
-        <w:numPr>
+        <w:t>uname:more info about OS like version, release number and more</w:t>
+      </w:r>
+    </w:p>
+    <w:p>
+      <w:pPr>
+        <w:numPr>
+          <w:ilvl w:val="0"/>
           <w:numId w:val="0"/>
         </w:numPr>
         <w:ind w:leftChars="0"/>
@@ -1806,6 +1883,7 @@
     <w:p>
       <w:pPr>
         <w:numPr>
+          <w:ilvl w:val="0"/>
           <w:numId w:val="0"/>
         </w:numPr>
         <w:ind w:leftChars="0"/>
@@ -1832,12 +1910,13 @@
           <w:rFonts w:hint="default" w:asciiTheme="minorEastAsia" w:hAnsiTheme="minorEastAsia" w:cstheme="minorEastAsia"/>
           <w:lang w:val="en-US"/>
         </w:rPr>
-        <w:t>Wget:</w:t>
-      </w:r>
-    </w:p>
-    <w:p>
-      <w:pPr>
-        <w:numPr>
+        <w:t>Wget: helps to download the content from internet</w:t>
+      </w:r>
+    </w:p>
+    <w:p>
+      <w:pPr>
+        <w:numPr>
+          <w:ilvl w:val="0"/>
           <w:numId w:val="0"/>
         </w:numPr>
         <w:ind w:leftChars="0"/>
@@ -1893,6 +1972,7 @@
     <w:p>
       <w:pPr>
         <w:numPr>
+          <w:ilvl w:val="0"/>
           <w:numId w:val="0"/>
         </w:numPr>
         <w:ind w:leftChars="0"/>
@@ -1925,6 +2005,7 @@
     <w:p>
       <w:pPr>
         <w:numPr>
+          <w:ilvl w:val="0"/>
           <w:numId w:val="0"/>
         </w:numPr>
         <w:ind w:leftChars="0"/>
@@ -1944,18 +2025,27 @@
     <w:p>
       <w:pPr>
         <w:numPr>
-          <w:numId w:val="0"/>
-        </w:numPr>
-        <w:ind w:leftChars="0"/>
-        <w:rPr>
-          <w:rFonts w:hint="default" w:asciiTheme="minorEastAsia" w:hAnsiTheme="minorEastAsia" w:cstheme="minorEastAsia"/>
-          <w:lang w:val="en-US"/>
-        </w:rPr>
-      </w:pPr>
-    </w:p>
-    <w:p>
-      <w:pPr>
-        <w:numPr>
+          <w:ilvl w:val="0"/>
+          <w:numId w:val="0"/>
+        </w:numPr>
+        <w:ind w:leftChars="0"/>
+        <w:rPr>
+          <w:rFonts w:hint="default" w:asciiTheme="minorEastAsia" w:hAnsiTheme="minorEastAsia" w:cstheme="minorEastAsia"/>
+          <w:lang w:val="en-US"/>
+        </w:rPr>
+      </w:pPr>
+      <w:r>
+        <w:rPr>
+          <w:rFonts w:hint="default" w:asciiTheme="minorEastAsia" w:hAnsiTheme="minorEastAsia" w:cstheme="minorEastAsia"/>
+          <w:lang w:val="en-US"/>
+        </w:rPr>
+        <w:t xml:space="preserve">// install based on req </w:t>
+      </w:r>
+    </w:p>
+    <w:p>
+      <w:pPr>
+        <w:numPr>
+          <w:ilvl w:val="0"/>
           <w:numId w:val="0"/>
         </w:numPr>
         <w:ind w:leftChars="0"/>
@@ -1975,6 +2065,27 @@
     <w:p>
       <w:pPr>
         <w:numPr>
+          <w:ilvl w:val="0"/>
+          <w:numId w:val="0"/>
+        </w:numPr>
+        <w:ind w:leftChars="0"/>
+        <w:rPr>
+          <w:rFonts w:hint="default" w:asciiTheme="minorEastAsia" w:hAnsiTheme="minorEastAsia" w:cstheme="minorEastAsia"/>
+          <w:lang w:val="en-US"/>
+        </w:rPr>
+      </w:pPr>
+      <w:r>
+        <w:rPr>
+          <w:rFonts w:hint="default" w:asciiTheme="minorEastAsia" w:hAnsiTheme="minorEastAsia" w:cstheme="minorEastAsia"/>
+          <w:lang w:val="en-US"/>
+        </w:rPr>
+        <w:t xml:space="preserve">// remove based on req </w:t>
+      </w:r>
+    </w:p>
+    <w:p>
+      <w:pPr>
+        <w:numPr>
+          <w:ilvl w:val="0"/>
           <w:numId w:val="0"/>
         </w:numPr>
         <w:ind w:leftChars="0"/>
@@ -2001,12 +2112,13 @@
           <w:rFonts w:hint="default" w:asciiTheme="minorEastAsia" w:hAnsiTheme="minorEastAsia" w:cstheme="minorEastAsia"/>
           <w:lang w:val="en-US"/>
         </w:rPr>
-        <w:t>History :</w:t>
-      </w:r>
-    </w:p>
-    <w:p>
-      <w:pPr>
-        <w:numPr>
+        <w:t xml:space="preserve">History : list of commands used </w:t>
+      </w:r>
+    </w:p>
+    <w:p>
+      <w:pPr>
+        <w:numPr>
+          <w:ilvl w:val="0"/>
           <w:numId w:val="0"/>
         </w:numPr>
         <w:ind w:leftChars="0"/>
@@ -2062,57 +2174,1101 @@
     <w:p>
       <w:pPr>
         <w:numPr>
-          <w:numId w:val="0"/>
-        </w:numPr>
-        <w:ind w:leftChars="0"/>
-        <w:rPr>
-          <w:rFonts w:hint="default" w:asciiTheme="minorEastAsia" w:hAnsiTheme="minorEastAsia" w:cstheme="minorEastAsia"/>
-          <w:lang w:val="en-US"/>
-        </w:rPr>
-      </w:pPr>
-    </w:p>
-    <w:p>
-      <w:pPr>
-        <w:numPr>
-          <w:numId w:val="0"/>
-        </w:numPr>
-        <w:ind w:leftChars="0"/>
-        <w:rPr>
-          <w:rFonts w:hint="default" w:asciiTheme="minorEastAsia" w:hAnsiTheme="minorEastAsia" w:cstheme="minorEastAsia"/>
-          <w:lang w:val="en-US"/>
-        </w:rPr>
-      </w:pPr>
-      <w:bookmarkStart w:id="0" w:name="_GoBack"/>
-      <w:bookmarkEnd w:id="0"/>
-    </w:p>
-    <w:p>
-      <w:pPr>
-        <w:numPr>
-          <w:numId w:val="0"/>
-        </w:numPr>
-        <w:ind w:leftChars="0"/>
-        <w:rPr>
-          <w:rFonts w:hint="default" w:asciiTheme="minorEastAsia" w:hAnsiTheme="minorEastAsia" w:cstheme="minorEastAsia"/>
-          <w:lang w:val="en-US"/>
-        </w:rPr>
-      </w:pPr>
-    </w:p>
-    <w:p>
-      <w:pPr>
-        <w:numPr>
-          <w:numId w:val="0"/>
-        </w:numPr>
-        <w:rPr>
-          <w:rFonts w:hint="default" w:asciiTheme="minorEastAsia" w:hAnsiTheme="minorEastAsia" w:cstheme="minorEastAsia"/>
-          <w:lang w:val="en-US"/>
-        </w:rPr>
-      </w:pPr>
-    </w:p>
-    <w:p>
-      <w:pPr>
-        <w:numPr>
-          <w:numId w:val="0"/>
-        </w:numPr>
+          <w:ilvl w:val="0"/>
+          <w:numId w:val="0"/>
+        </w:numPr>
+        <w:ind w:leftChars="0"/>
+        <w:rPr>
+          <w:rFonts w:hint="default" w:asciiTheme="minorEastAsia" w:hAnsiTheme="minorEastAsia" w:cstheme="minorEastAsia"/>
+          <w:lang w:val="en-US"/>
+        </w:rPr>
+      </w:pPr>
+    </w:p>
+    <w:p>
+      <w:pPr>
+        <w:numPr>
+          <w:ilvl w:val="0"/>
+          <w:numId w:val="0"/>
+        </w:numPr>
+        <w:ind w:leftChars="0"/>
+        <w:rPr>
+          <w:rFonts w:hint="default" w:asciiTheme="minorEastAsia" w:hAnsiTheme="minorEastAsia" w:cstheme="minorEastAsia"/>
+          <w:lang w:val="en-US"/>
+        </w:rPr>
+      </w:pPr>
+    </w:p>
+    <w:p>
+      <w:pPr>
+        <w:numPr>
+          <w:ilvl w:val="0"/>
+          <w:numId w:val="0"/>
+        </w:numPr>
+        <w:ind w:leftChars="0"/>
+        <w:rPr>
+          <w:rFonts w:hint="default" w:asciiTheme="minorEastAsia" w:hAnsiTheme="minorEastAsia" w:cstheme="minorEastAsia"/>
+          <w:lang w:val="en-US"/>
+        </w:rPr>
+      </w:pPr>
+    </w:p>
+    <w:p>
+      <w:pPr>
+        <w:numPr>
+          <w:ilvl w:val="0"/>
+          <w:numId w:val="0"/>
+        </w:numPr>
+        <w:rPr>
+          <w:rFonts w:hint="default" w:asciiTheme="minorEastAsia" w:hAnsiTheme="minorEastAsia" w:cstheme="minorEastAsia"/>
+          <w:lang w:val="en-US"/>
+        </w:rPr>
+      </w:pPr>
+    </w:p>
+    <w:p>
+      <w:pPr>
+        <w:numPr>
+          <w:ilvl w:val="0"/>
+          <w:numId w:val="1"/>
+        </w:numPr>
+        <w:ind w:left="0" w:leftChars="0" w:firstLine="0" w:firstLineChars="0"/>
+        <w:rPr>
+          <w:rFonts w:hint="default" w:asciiTheme="minorEastAsia" w:hAnsiTheme="minorEastAsia" w:cstheme="minorEastAsia"/>
+          <w:lang w:val="en-US"/>
+        </w:rPr>
+      </w:pPr>
+      <w:r>
+        <w:rPr>
+          <w:rFonts w:hint="default" w:asciiTheme="minorEastAsia" w:hAnsiTheme="minorEastAsia" w:cstheme="minorEastAsia"/>
+          <w:lang w:val="en-US"/>
+        </w:rPr>
+        <w:t xml:space="preserve">Grep: </w:t>
+      </w:r>
+    </w:p>
+    <w:p>
+      <w:pPr>
+        <w:numPr>
+          <w:numId w:val="0"/>
+        </w:numPr>
+        <w:ind w:leftChars="0"/>
+        <w:rPr>
+          <w:rFonts w:hint="default" w:asciiTheme="minorEastAsia" w:hAnsiTheme="minorEastAsia" w:cstheme="minorEastAsia"/>
+          <w:lang w:val="en-US"/>
+        </w:rPr>
+      </w:pPr>
+      <w:r>
+        <w:rPr>
+          <w:rFonts w:hint="default" w:asciiTheme="minorEastAsia" w:hAnsiTheme="minorEastAsia" w:cstheme="minorEastAsia"/>
+          <w:lang w:val="en-US"/>
+        </w:rPr>
+        <w:t xml:space="preserve">Search for a string if it is present </w:t>
+      </w:r>
+    </w:p>
+    <w:p>
+      <w:pPr>
+        <w:numPr>
+          <w:ilvl w:val="0"/>
+          <w:numId w:val="0"/>
+        </w:numPr>
+        <w:rPr>
+          <w:rFonts w:hint="default" w:asciiTheme="minorEastAsia" w:hAnsiTheme="minorEastAsia" w:cstheme="minorEastAsia"/>
+          <w:lang w:val="en-US"/>
+        </w:rPr>
+      </w:pPr>
+      <w:r>
+        <w:rPr>
+          <w:rFonts w:hint="default" w:asciiTheme="minorEastAsia" w:hAnsiTheme="minorEastAsia" w:cstheme="minorEastAsia"/>
+          <w:lang w:val="en-US"/>
+        </w:rPr>
+        <w:drawing>
+          <wp:inline distT="0" distB="0" distL="114300" distR="114300">
+            <wp:extent cx="4695825" cy="628650"/>
+            <wp:effectExtent l="0" t="0" r="9525" b="0"/>
+            <wp:docPr id="1" name="Picture 1" descr="grep"/>
+            <wp:cNvGraphicFramePr>
+              <a:graphicFrameLocks xmlns:a="http://schemas.openxmlformats.org/drawingml/2006/main" noChangeAspect="1"/>
+            </wp:cNvGraphicFramePr>
+            <a:graphic xmlns:a="http://schemas.openxmlformats.org/drawingml/2006/main">
+              <a:graphicData uri="http://schemas.openxmlformats.org/drawingml/2006/picture">
+                <pic:pic xmlns:pic="http://schemas.openxmlformats.org/drawingml/2006/picture">
+                  <pic:nvPicPr>
+                    <pic:cNvPr id="1" name="Picture 1" descr="grep"/>
+                    <pic:cNvPicPr>
+                      <a:picLocks noChangeAspect="1"/>
+                    </pic:cNvPicPr>
+                  </pic:nvPicPr>
+                  <pic:blipFill>
+                    <a:blip r:embed="rId24"/>
+                    <a:stretch>
+                      <a:fillRect/>
+                    </a:stretch>
+                  </pic:blipFill>
+                  <pic:spPr>
+                    <a:xfrm>
+                      <a:off x="0" y="0"/>
+                      <a:ext cx="4695825" cy="628650"/>
+                    </a:xfrm>
+                    <a:prstGeom prst="rect">
+                      <a:avLst/>
+                    </a:prstGeom>
+                  </pic:spPr>
+                </pic:pic>
+              </a:graphicData>
+            </a:graphic>
+          </wp:inline>
+        </w:drawing>
+      </w:r>
+    </w:p>
+    <w:p>
+      <w:pPr>
+        <w:numPr>
+          <w:ilvl w:val="0"/>
+          <w:numId w:val="0"/>
+        </w:numPr>
+        <w:rPr>
+          <w:rFonts w:hint="default" w:asciiTheme="minorEastAsia" w:hAnsiTheme="minorEastAsia" w:cstheme="minorEastAsia"/>
+          <w:lang w:val="en-US"/>
+        </w:rPr>
+      </w:pPr>
+    </w:p>
+    <w:p>
+      <w:pPr>
+        <w:numPr>
+          <w:ilvl w:val="0"/>
+          <w:numId w:val="1"/>
+        </w:numPr>
+        <w:ind w:left="0" w:leftChars="0" w:firstLine="0" w:firstLineChars="0"/>
+        <w:rPr>
+          <w:rFonts w:hint="default" w:asciiTheme="minorEastAsia" w:hAnsiTheme="minorEastAsia" w:cstheme="minorEastAsia"/>
+          <w:lang w:val="en-US"/>
+        </w:rPr>
+      </w:pPr>
+      <w:r>
+        <w:rPr>
+          <w:rFonts w:hint="default" w:asciiTheme="minorEastAsia" w:hAnsiTheme="minorEastAsia" w:cstheme="minorEastAsia"/>
+          <w:lang w:val="en-US"/>
+        </w:rPr>
+        <w:t>Man: helps to get more info on any specific command</w:t>
+      </w:r>
+    </w:p>
+    <w:p>
+      <w:pPr>
+        <w:numPr>
+          <w:numId w:val="0"/>
+        </w:numPr>
+        <w:ind w:leftChars="0"/>
+        <w:rPr>
+          <w:rFonts w:hint="default" w:asciiTheme="minorEastAsia" w:hAnsiTheme="minorEastAsia" w:cstheme="minorEastAsia"/>
+          <w:lang w:val="en-US"/>
+        </w:rPr>
+      </w:pPr>
+      <w:r>
+        <w:rPr>
+          <w:rFonts w:hint="default" w:asciiTheme="minorEastAsia" w:hAnsiTheme="minorEastAsia" w:cstheme="minorEastAsia"/>
+          <w:lang w:val="en-US"/>
+        </w:rPr>
+        <w:drawing>
+          <wp:inline distT="0" distB="0" distL="114300" distR="114300">
+            <wp:extent cx="5272405" cy="3558540"/>
+            <wp:effectExtent l="0" t="0" r="4445" b="3810"/>
+            <wp:docPr id="22" name="Picture 22" descr="man"/>
+            <wp:cNvGraphicFramePr>
+              <a:graphicFrameLocks xmlns:a="http://schemas.openxmlformats.org/drawingml/2006/main" noChangeAspect="1"/>
+            </wp:cNvGraphicFramePr>
+            <a:graphic xmlns:a="http://schemas.openxmlformats.org/drawingml/2006/main">
+              <a:graphicData uri="http://schemas.openxmlformats.org/drawingml/2006/picture">
+                <pic:pic xmlns:pic="http://schemas.openxmlformats.org/drawingml/2006/picture">
+                  <pic:nvPicPr>
+                    <pic:cNvPr id="22" name="Picture 22" descr="man"/>
+                    <pic:cNvPicPr>
+                      <a:picLocks noChangeAspect="1"/>
+                    </pic:cNvPicPr>
+                  </pic:nvPicPr>
+                  <pic:blipFill>
+                    <a:blip r:embed="rId25"/>
+                    <a:stretch>
+                      <a:fillRect/>
+                    </a:stretch>
+                  </pic:blipFill>
+                  <pic:spPr>
+                    <a:xfrm>
+                      <a:off x="0" y="0"/>
+                      <a:ext cx="5272405" cy="3558540"/>
+                    </a:xfrm>
+                    <a:prstGeom prst="rect">
+                      <a:avLst/>
+                    </a:prstGeom>
+                  </pic:spPr>
+                </pic:pic>
+              </a:graphicData>
+            </a:graphic>
+          </wp:inline>
+        </w:drawing>
+      </w:r>
+    </w:p>
+    <w:p>
+      <w:pPr>
+        <w:numPr>
+          <w:numId w:val="0"/>
+        </w:numPr>
+        <w:ind w:leftChars="0"/>
+        <w:rPr>
+          <w:rFonts w:hint="default" w:asciiTheme="minorEastAsia" w:hAnsiTheme="minorEastAsia" w:cstheme="minorEastAsia"/>
+          <w:lang w:val="en-US"/>
+        </w:rPr>
+      </w:pPr>
+    </w:p>
+    <w:p>
+      <w:pPr>
+        <w:numPr>
+          <w:ilvl w:val="0"/>
+          <w:numId w:val="1"/>
+        </w:numPr>
+        <w:ind w:left="0" w:leftChars="0" w:firstLine="0" w:firstLineChars="0"/>
+        <w:rPr>
+          <w:rFonts w:hint="default" w:asciiTheme="minorEastAsia" w:hAnsiTheme="minorEastAsia" w:cstheme="minorEastAsia"/>
+          <w:lang w:val="en-US"/>
+        </w:rPr>
+      </w:pPr>
+      <w:r>
+        <w:rPr>
+          <w:rFonts w:hint="default" w:asciiTheme="minorEastAsia" w:hAnsiTheme="minorEastAsia" w:cstheme="minorEastAsia"/>
+          <w:lang w:val="en-US"/>
+        </w:rPr>
+        <w:t xml:space="preserve">Ps: prints the running processes </w:t>
+      </w:r>
+    </w:p>
+    <w:p>
+      <w:pPr>
+        <w:numPr>
+          <w:numId w:val="0"/>
+        </w:numPr>
+        <w:ind w:leftChars="0"/>
+        <w:rPr>
+          <w:rFonts w:hint="default" w:asciiTheme="minorEastAsia" w:hAnsiTheme="minorEastAsia" w:cstheme="minorEastAsia"/>
+          <w:lang w:val="en-US"/>
+        </w:rPr>
+      </w:pPr>
+      <w:r>
+        <w:rPr>
+          <w:rFonts w:hint="default" w:asciiTheme="minorEastAsia" w:hAnsiTheme="minorEastAsia" w:cstheme="minorEastAsia"/>
+          <w:lang w:val="en-US"/>
+        </w:rPr>
+        <w:drawing>
+          <wp:inline distT="0" distB="0" distL="114300" distR="114300">
+            <wp:extent cx="3524250" cy="1076325"/>
+            <wp:effectExtent l="0" t="0" r="0" b="9525"/>
+            <wp:docPr id="23" name="Picture 23" descr="ps"/>
+            <wp:cNvGraphicFramePr>
+              <a:graphicFrameLocks xmlns:a="http://schemas.openxmlformats.org/drawingml/2006/main" noChangeAspect="1"/>
+            </wp:cNvGraphicFramePr>
+            <a:graphic xmlns:a="http://schemas.openxmlformats.org/drawingml/2006/main">
+              <a:graphicData uri="http://schemas.openxmlformats.org/drawingml/2006/picture">
+                <pic:pic xmlns:pic="http://schemas.openxmlformats.org/drawingml/2006/picture">
+                  <pic:nvPicPr>
+                    <pic:cNvPr id="23" name="Picture 23" descr="ps"/>
+                    <pic:cNvPicPr>
+                      <a:picLocks noChangeAspect="1"/>
+                    </pic:cNvPicPr>
+                  </pic:nvPicPr>
+                  <pic:blipFill>
+                    <a:blip r:embed="rId26"/>
+                    <a:stretch>
+                      <a:fillRect/>
+                    </a:stretch>
+                  </pic:blipFill>
+                  <pic:spPr>
+                    <a:xfrm>
+                      <a:off x="0" y="0"/>
+                      <a:ext cx="3524250" cy="1076325"/>
+                    </a:xfrm>
+                    <a:prstGeom prst="rect">
+                      <a:avLst/>
+                    </a:prstGeom>
+                  </pic:spPr>
+                </pic:pic>
+              </a:graphicData>
+            </a:graphic>
+          </wp:inline>
+        </w:drawing>
+      </w:r>
+    </w:p>
+    <w:p>
+      <w:pPr>
+        <w:numPr>
+          <w:numId w:val="0"/>
+        </w:numPr>
+        <w:ind w:leftChars="0"/>
+        <w:rPr>
+          <w:rFonts w:hint="default" w:asciiTheme="minorEastAsia" w:hAnsiTheme="minorEastAsia" w:cstheme="minorEastAsia"/>
+          <w:lang w:val="en-US"/>
+        </w:rPr>
+      </w:pPr>
+    </w:p>
+    <w:p>
+      <w:pPr>
+        <w:numPr>
+          <w:numId w:val="0"/>
+        </w:numPr>
+        <w:ind w:leftChars="0"/>
+        <w:rPr>
+          <w:rFonts w:hint="default" w:asciiTheme="minorEastAsia" w:hAnsiTheme="minorEastAsia" w:cstheme="minorEastAsia"/>
+          <w:lang w:val="en-US"/>
+        </w:rPr>
+      </w:pPr>
+    </w:p>
+    <w:p>
+      <w:pPr>
+        <w:numPr>
+          <w:ilvl w:val="0"/>
+          <w:numId w:val="1"/>
+        </w:numPr>
+        <w:ind w:left="0" w:leftChars="0" w:firstLine="0" w:firstLineChars="0"/>
+        <w:rPr>
+          <w:rFonts w:hint="default" w:asciiTheme="minorEastAsia" w:hAnsiTheme="minorEastAsia" w:cstheme="minorEastAsia"/>
+          <w:lang w:val="en-US"/>
+        </w:rPr>
+      </w:pPr>
+      <w:r>
+        <w:rPr>
+          <w:rFonts w:hint="default" w:asciiTheme="minorEastAsia" w:hAnsiTheme="minorEastAsia" w:cstheme="minorEastAsia"/>
+          <w:lang w:val="en-US"/>
+        </w:rPr>
+        <w:t>Zip or unzip</w:t>
+      </w:r>
+    </w:p>
+    <w:p>
+      <w:pPr>
+        <w:numPr>
+          <w:numId w:val="0"/>
+        </w:numPr>
+        <w:ind w:leftChars="0"/>
+        <w:rPr>
+          <w:rFonts w:hint="default" w:asciiTheme="minorEastAsia" w:hAnsiTheme="minorEastAsia" w:cstheme="minorEastAsia"/>
+          <w:lang w:val="en-US"/>
+        </w:rPr>
+      </w:pPr>
+    </w:p>
+    <w:p>
+      <w:pPr>
+        <w:numPr>
+          <w:numId w:val="0"/>
+        </w:numPr>
+        <w:ind w:leftChars="0"/>
+        <w:rPr>
+          <w:rFonts w:hint="default" w:asciiTheme="minorEastAsia" w:hAnsiTheme="minorEastAsia" w:cstheme="minorEastAsia"/>
+          <w:lang w:val="en-US"/>
+        </w:rPr>
+      </w:pPr>
+      <w:r>
+        <w:rPr>
+          <w:rFonts w:hint="default" w:asciiTheme="minorEastAsia" w:hAnsiTheme="minorEastAsia" w:cstheme="minorEastAsia"/>
+          <w:lang w:val="en-US"/>
+        </w:rPr>
+        <w:t>Gzip : used to convert files to zip archive</w:t>
+      </w:r>
+    </w:p>
+    <w:p>
+      <w:pPr>
+        <w:numPr>
+          <w:numId w:val="0"/>
+        </w:numPr>
+        <w:ind w:leftChars="0"/>
+        <w:rPr>
+          <w:rFonts w:hint="default" w:asciiTheme="minorEastAsia" w:hAnsiTheme="minorEastAsia" w:cstheme="minorEastAsia"/>
+          <w:lang w:val="en-US"/>
+        </w:rPr>
+      </w:pPr>
+      <w:r>
+        <w:rPr>
+          <w:rFonts w:hint="default" w:asciiTheme="minorEastAsia" w:hAnsiTheme="minorEastAsia" w:cstheme="minorEastAsia"/>
+          <w:lang w:val="en-US"/>
+        </w:rPr>
+        <w:drawing>
+          <wp:inline distT="0" distB="0" distL="114300" distR="114300">
+            <wp:extent cx="3781425" cy="809625"/>
+            <wp:effectExtent l="0" t="0" r="9525" b="9525"/>
+            <wp:docPr id="24" name="Picture 24" descr="gzip"/>
+            <wp:cNvGraphicFramePr>
+              <a:graphicFrameLocks xmlns:a="http://schemas.openxmlformats.org/drawingml/2006/main" noChangeAspect="1"/>
+            </wp:cNvGraphicFramePr>
+            <a:graphic xmlns:a="http://schemas.openxmlformats.org/drawingml/2006/main">
+              <a:graphicData uri="http://schemas.openxmlformats.org/drawingml/2006/picture">
+                <pic:pic xmlns:pic="http://schemas.openxmlformats.org/drawingml/2006/picture">
+                  <pic:nvPicPr>
+                    <pic:cNvPr id="24" name="Picture 24" descr="gzip"/>
+                    <pic:cNvPicPr>
+                      <a:picLocks noChangeAspect="1"/>
+                    </pic:cNvPicPr>
+                  </pic:nvPicPr>
+                  <pic:blipFill>
+                    <a:blip r:embed="rId27"/>
+                    <a:stretch>
+                      <a:fillRect/>
+                    </a:stretch>
+                  </pic:blipFill>
+                  <pic:spPr>
+                    <a:xfrm>
+                      <a:off x="0" y="0"/>
+                      <a:ext cx="3781425" cy="809625"/>
+                    </a:xfrm>
+                    <a:prstGeom prst="rect">
+                      <a:avLst/>
+                    </a:prstGeom>
+                  </pic:spPr>
+                </pic:pic>
+              </a:graphicData>
+            </a:graphic>
+          </wp:inline>
+        </w:drawing>
+      </w:r>
+    </w:p>
+    <w:p>
+      <w:pPr>
+        <w:numPr>
+          <w:numId w:val="0"/>
+        </w:numPr>
+        <w:ind w:leftChars="0"/>
+        <w:rPr>
+          <w:rFonts w:hint="default" w:asciiTheme="minorEastAsia" w:hAnsiTheme="minorEastAsia" w:cstheme="minorEastAsia"/>
+          <w:lang w:val="en-US"/>
+        </w:rPr>
+      </w:pPr>
+    </w:p>
+    <w:p>
+      <w:pPr>
+        <w:numPr>
+          <w:numId w:val="0"/>
+        </w:numPr>
+        <w:ind w:leftChars="0"/>
+        <w:rPr>
+          <w:rFonts w:hint="default" w:asciiTheme="minorEastAsia" w:hAnsiTheme="minorEastAsia" w:cstheme="minorEastAsia"/>
+          <w:lang w:val="en-US"/>
+        </w:rPr>
+      </w:pPr>
+      <w:r>
+        <w:rPr>
+          <w:rFonts w:hint="default" w:asciiTheme="minorEastAsia" w:hAnsiTheme="minorEastAsia" w:cstheme="minorEastAsia"/>
+          <w:lang w:val="en-US"/>
+        </w:rPr>
+        <w:t>Gunzip : opposite of gzip</w:t>
+      </w:r>
+    </w:p>
+    <w:p>
+      <w:pPr>
+        <w:numPr>
+          <w:numId w:val="0"/>
+        </w:numPr>
+        <w:ind w:leftChars="0"/>
+        <w:rPr>
+          <w:rFonts w:hint="default" w:asciiTheme="minorEastAsia" w:hAnsiTheme="minorEastAsia" w:cstheme="minorEastAsia"/>
+          <w:lang w:val="en-US"/>
+        </w:rPr>
+      </w:pPr>
+      <w:r>
+        <w:rPr>
+          <w:rFonts w:hint="default" w:asciiTheme="minorEastAsia" w:hAnsiTheme="minorEastAsia" w:cstheme="minorEastAsia"/>
+          <w:lang w:val="en-US"/>
+        </w:rPr>
+        <w:drawing>
+          <wp:inline distT="0" distB="0" distL="114300" distR="114300">
+            <wp:extent cx="4238625" cy="904875"/>
+            <wp:effectExtent l="0" t="0" r="9525" b="9525"/>
+            <wp:docPr id="25" name="Picture 25" descr="gunzip"/>
+            <wp:cNvGraphicFramePr>
+              <a:graphicFrameLocks xmlns:a="http://schemas.openxmlformats.org/drawingml/2006/main" noChangeAspect="1"/>
+            </wp:cNvGraphicFramePr>
+            <a:graphic xmlns:a="http://schemas.openxmlformats.org/drawingml/2006/main">
+              <a:graphicData uri="http://schemas.openxmlformats.org/drawingml/2006/picture">
+                <pic:pic xmlns:pic="http://schemas.openxmlformats.org/drawingml/2006/picture">
+                  <pic:nvPicPr>
+                    <pic:cNvPr id="25" name="Picture 25" descr="gunzip"/>
+                    <pic:cNvPicPr>
+                      <a:picLocks noChangeAspect="1"/>
+                    </pic:cNvPicPr>
+                  </pic:nvPicPr>
+                  <pic:blipFill>
+                    <a:blip r:embed="rId28"/>
+                    <a:stretch>
+                      <a:fillRect/>
+                    </a:stretch>
+                  </pic:blipFill>
+                  <pic:spPr>
+                    <a:xfrm>
+                      <a:off x="0" y="0"/>
+                      <a:ext cx="4238625" cy="904875"/>
+                    </a:xfrm>
+                    <a:prstGeom prst="rect">
+                      <a:avLst/>
+                    </a:prstGeom>
+                  </pic:spPr>
+                </pic:pic>
+              </a:graphicData>
+            </a:graphic>
+          </wp:inline>
+        </w:drawing>
+      </w:r>
+    </w:p>
+    <w:p>
+      <w:pPr>
+        <w:numPr>
+          <w:numId w:val="0"/>
+        </w:numPr>
+        <w:ind w:leftChars="0"/>
+        <w:rPr>
+          <w:rFonts w:hint="default" w:asciiTheme="minorEastAsia" w:hAnsiTheme="minorEastAsia" w:cstheme="minorEastAsia"/>
+          <w:lang w:val="en-US"/>
+        </w:rPr>
+      </w:pPr>
+    </w:p>
+    <w:p>
+      <w:pPr>
+        <w:numPr>
+          <w:ilvl w:val="0"/>
+          <w:numId w:val="1"/>
+        </w:numPr>
+        <w:ind w:left="0" w:leftChars="0" w:firstLine="0" w:firstLineChars="0"/>
+        <w:rPr>
+          <w:rFonts w:hint="default" w:asciiTheme="minorEastAsia" w:hAnsiTheme="minorEastAsia" w:cstheme="minorEastAsia"/>
+          <w:lang w:val="en-US"/>
+        </w:rPr>
+      </w:pPr>
+      <w:r>
+        <w:rPr>
+          <w:rFonts w:hint="default" w:asciiTheme="minorEastAsia" w:hAnsiTheme="minorEastAsia" w:cstheme="minorEastAsia"/>
+          <w:lang w:val="en-US"/>
+        </w:rPr>
+        <w:t>Hostname : prints the hostname on terminal</w:t>
+      </w:r>
+    </w:p>
+    <w:p>
+      <w:pPr>
+        <w:numPr>
+          <w:numId w:val="0"/>
+        </w:numPr>
+        <w:ind w:leftChars="0"/>
+        <w:rPr>
+          <w:rFonts w:hint="default" w:asciiTheme="minorEastAsia" w:hAnsiTheme="minorEastAsia" w:cstheme="minorEastAsia"/>
+          <w:lang w:val="en-US"/>
+        </w:rPr>
+      </w:pPr>
+      <w:r>
+        <w:rPr>
+          <w:rFonts w:hint="default" w:asciiTheme="minorEastAsia" w:hAnsiTheme="minorEastAsia" w:cstheme="minorEastAsia"/>
+          <w:lang w:val="en-US"/>
+        </w:rPr>
+        <w:drawing>
+          <wp:inline distT="0" distB="0" distL="114300" distR="114300">
+            <wp:extent cx="3886200" cy="666750"/>
+            <wp:effectExtent l="0" t="0" r="0" b="0"/>
+            <wp:docPr id="26" name="Picture 26" descr="hostname"/>
+            <wp:cNvGraphicFramePr>
+              <a:graphicFrameLocks xmlns:a="http://schemas.openxmlformats.org/drawingml/2006/main" noChangeAspect="1"/>
+            </wp:cNvGraphicFramePr>
+            <a:graphic xmlns:a="http://schemas.openxmlformats.org/drawingml/2006/main">
+              <a:graphicData uri="http://schemas.openxmlformats.org/drawingml/2006/picture">
+                <pic:pic xmlns:pic="http://schemas.openxmlformats.org/drawingml/2006/picture">
+                  <pic:nvPicPr>
+                    <pic:cNvPr id="26" name="Picture 26" descr="hostname"/>
+                    <pic:cNvPicPr>
+                      <a:picLocks noChangeAspect="1"/>
+                    </pic:cNvPicPr>
+                  </pic:nvPicPr>
+                  <pic:blipFill>
+                    <a:blip r:embed="rId29"/>
+                    <a:stretch>
+                      <a:fillRect/>
+                    </a:stretch>
+                  </pic:blipFill>
+                  <pic:spPr>
+                    <a:xfrm>
+                      <a:off x="0" y="0"/>
+                      <a:ext cx="3886200" cy="666750"/>
+                    </a:xfrm>
+                    <a:prstGeom prst="rect">
+                      <a:avLst/>
+                    </a:prstGeom>
+                  </pic:spPr>
+                </pic:pic>
+              </a:graphicData>
+            </a:graphic>
+          </wp:inline>
+        </w:drawing>
+      </w:r>
+    </w:p>
+    <w:p>
+      <w:pPr>
+        <w:numPr>
+          <w:numId w:val="0"/>
+        </w:numPr>
+        <w:ind w:leftChars="0"/>
+        <w:rPr>
+          <w:rFonts w:hint="default" w:asciiTheme="minorEastAsia" w:hAnsiTheme="minorEastAsia" w:cstheme="minorEastAsia"/>
+          <w:lang w:val="en-US"/>
+        </w:rPr>
+      </w:pPr>
+    </w:p>
+    <w:p>
+      <w:pPr>
+        <w:numPr>
+          <w:ilvl w:val="0"/>
+          <w:numId w:val="1"/>
+        </w:numPr>
+        <w:ind w:left="0" w:leftChars="0" w:firstLine="0" w:firstLineChars="0"/>
+        <w:rPr>
+          <w:rFonts w:hint="default" w:asciiTheme="minorEastAsia" w:hAnsiTheme="minorEastAsia" w:cstheme="minorEastAsia"/>
+          <w:lang w:val="en-US"/>
+        </w:rPr>
+      </w:pPr>
+      <w:r>
+        <w:rPr>
+          <w:rFonts w:hint="default" w:asciiTheme="minorEastAsia" w:hAnsiTheme="minorEastAsia" w:cstheme="minorEastAsia"/>
+          <w:lang w:val="en-US"/>
+        </w:rPr>
+        <w:t>Ping : check connectivity to the server</w:t>
+      </w:r>
+    </w:p>
+    <w:p>
+      <w:pPr>
+        <w:numPr>
+          <w:numId w:val="0"/>
+        </w:numPr>
+        <w:ind w:leftChars="0"/>
+        <w:rPr>
+          <w:rFonts w:hint="default" w:asciiTheme="minorEastAsia" w:hAnsiTheme="minorEastAsia" w:cstheme="minorEastAsia"/>
+          <w:lang w:val="en-US"/>
+        </w:rPr>
+      </w:pPr>
+    </w:p>
+    <w:p>
+      <w:pPr>
+        <w:numPr>
+          <w:numId w:val="0"/>
+        </w:numPr>
+        <w:ind w:leftChars="0"/>
+        <w:rPr>
+          <w:rFonts w:hint="default" w:asciiTheme="minorEastAsia" w:hAnsiTheme="minorEastAsia" w:cstheme="minorEastAsia"/>
+          <w:lang w:val="en-US"/>
+        </w:rPr>
+      </w:pPr>
+      <w:r>
+        <w:rPr>
+          <w:rFonts w:hint="default" w:asciiTheme="minorEastAsia" w:hAnsiTheme="minorEastAsia" w:cstheme="minorEastAsia"/>
+          <w:lang w:val="en-US"/>
+        </w:rPr>
+        <w:drawing>
+          <wp:inline distT="0" distB="0" distL="114300" distR="114300">
+            <wp:extent cx="5267960" cy="1649095"/>
+            <wp:effectExtent l="0" t="0" r="8890" b="8255"/>
+            <wp:docPr id="27" name="Picture 27" descr="ping"/>
+            <wp:cNvGraphicFramePr>
+              <a:graphicFrameLocks xmlns:a="http://schemas.openxmlformats.org/drawingml/2006/main" noChangeAspect="1"/>
+            </wp:cNvGraphicFramePr>
+            <a:graphic xmlns:a="http://schemas.openxmlformats.org/drawingml/2006/main">
+              <a:graphicData uri="http://schemas.openxmlformats.org/drawingml/2006/picture">
+                <pic:pic xmlns:pic="http://schemas.openxmlformats.org/drawingml/2006/picture">
+                  <pic:nvPicPr>
+                    <pic:cNvPr id="27" name="Picture 27" descr="ping"/>
+                    <pic:cNvPicPr>
+                      <a:picLocks noChangeAspect="1"/>
+                    </pic:cNvPicPr>
+                  </pic:nvPicPr>
+                  <pic:blipFill>
+                    <a:blip r:embed="rId30"/>
+                    <a:stretch>
+                      <a:fillRect/>
+                    </a:stretch>
+                  </pic:blipFill>
+                  <pic:spPr>
+                    <a:xfrm>
+                      <a:off x="0" y="0"/>
+                      <a:ext cx="5267960" cy="1649095"/>
+                    </a:xfrm>
+                    <a:prstGeom prst="rect">
+                      <a:avLst/>
+                    </a:prstGeom>
+                  </pic:spPr>
+                </pic:pic>
+              </a:graphicData>
+            </a:graphic>
+          </wp:inline>
+        </w:drawing>
+      </w:r>
+    </w:p>
+    <w:p>
+      <w:pPr>
+        <w:numPr>
+          <w:numId w:val="0"/>
+        </w:numPr>
+        <w:ind w:leftChars="0"/>
+        <w:rPr>
+          <w:rFonts w:hint="default" w:asciiTheme="minorEastAsia" w:hAnsiTheme="minorEastAsia" w:cstheme="minorEastAsia"/>
+          <w:lang w:val="en-US"/>
+        </w:rPr>
+      </w:pPr>
+    </w:p>
+    <w:p>
+      <w:pPr>
+        <w:numPr>
+          <w:ilvl w:val="0"/>
+          <w:numId w:val="1"/>
+        </w:numPr>
+        <w:ind w:left="0" w:leftChars="0" w:firstLine="0" w:firstLineChars="0"/>
+        <w:rPr>
+          <w:rFonts w:hint="default" w:asciiTheme="minorEastAsia" w:hAnsiTheme="minorEastAsia" w:cstheme="minorEastAsia"/>
+          <w:lang w:val="en-US"/>
+        </w:rPr>
+      </w:pPr>
+      <w:r>
+        <w:rPr>
+          <w:rFonts w:hint="default" w:asciiTheme="minorEastAsia" w:hAnsiTheme="minorEastAsia" w:cstheme="minorEastAsia"/>
+          <w:lang w:val="en-US"/>
+        </w:rPr>
+        <w:t xml:space="preserve">W: details that are currentlt logged into system. </w:t>
+      </w:r>
+    </w:p>
+    <w:p>
+      <w:pPr>
+        <w:numPr>
+          <w:numId w:val="0"/>
+        </w:numPr>
+        <w:ind w:leftChars="0"/>
+        <w:rPr>
+          <w:rFonts w:hint="default" w:asciiTheme="minorEastAsia" w:hAnsiTheme="minorEastAsia" w:cstheme="minorEastAsia"/>
+          <w:lang w:val="en-US"/>
+        </w:rPr>
+      </w:pPr>
+      <w:r>
+        <w:rPr>
+          <w:rFonts w:hint="default" w:asciiTheme="minorEastAsia" w:hAnsiTheme="minorEastAsia" w:cstheme="minorEastAsia"/>
+          <w:lang w:val="en-US"/>
+        </w:rPr>
+        <w:drawing>
+          <wp:inline distT="0" distB="0" distL="114300" distR="114300">
+            <wp:extent cx="5272405" cy="866775"/>
+            <wp:effectExtent l="0" t="0" r="4445" b="9525"/>
+            <wp:docPr id="28" name="Picture 28" descr="w"/>
+            <wp:cNvGraphicFramePr>
+              <a:graphicFrameLocks xmlns:a="http://schemas.openxmlformats.org/drawingml/2006/main" noChangeAspect="1"/>
+            </wp:cNvGraphicFramePr>
+            <a:graphic xmlns:a="http://schemas.openxmlformats.org/drawingml/2006/main">
+              <a:graphicData uri="http://schemas.openxmlformats.org/drawingml/2006/picture">
+                <pic:pic xmlns:pic="http://schemas.openxmlformats.org/drawingml/2006/picture">
+                  <pic:nvPicPr>
+                    <pic:cNvPr id="28" name="Picture 28" descr="w"/>
+                    <pic:cNvPicPr>
+                      <a:picLocks noChangeAspect="1"/>
+                    </pic:cNvPicPr>
+                  </pic:nvPicPr>
+                  <pic:blipFill>
+                    <a:blip r:embed="rId31"/>
+                    <a:stretch>
+                      <a:fillRect/>
+                    </a:stretch>
+                  </pic:blipFill>
+                  <pic:spPr>
+                    <a:xfrm>
+                      <a:off x="0" y="0"/>
+                      <a:ext cx="5272405" cy="866775"/>
+                    </a:xfrm>
+                    <a:prstGeom prst="rect">
+                      <a:avLst/>
+                    </a:prstGeom>
+                  </pic:spPr>
+                </pic:pic>
+              </a:graphicData>
+            </a:graphic>
+          </wp:inline>
+        </w:drawing>
+      </w:r>
+    </w:p>
+    <w:p>
+      <w:pPr>
+        <w:numPr>
+          <w:numId w:val="0"/>
+        </w:numPr>
+        <w:ind w:leftChars="0"/>
+        <w:rPr>
+          <w:rFonts w:hint="default" w:asciiTheme="minorEastAsia" w:hAnsiTheme="minorEastAsia" w:cstheme="minorEastAsia"/>
+          <w:lang w:val="en-US"/>
+        </w:rPr>
+      </w:pPr>
+    </w:p>
+    <w:p>
+      <w:pPr>
+        <w:numPr>
+          <w:ilvl w:val="0"/>
+          <w:numId w:val="1"/>
+        </w:numPr>
+        <w:ind w:left="0" w:leftChars="0" w:firstLine="0" w:firstLineChars="0"/>
+        <w:rPr>
+          <w:rFonts w:hint="default" w:asciiTheme="minorEastAsia" w:hAnsiTheme="minorEastAsia" w:cstheme="minorEastAsia"/>
+          <w:lang w:val="en-US"/>
+        </w:rPr>
+      </w:pPr>
+      <w:r>
+        <w:rPr>
+          <w:rFonts w:hint="default" w:asciiTheme="minorEastAsia" w:hAnsiTheme="minorEastAsia" w:cstheme="minorEastAsia"/>
+          <w:lang w:val="en-US"/>
+        </w:rPr>
+        <w:t>Useradd : creates new user</w:t>
+      </w:r>
+    </w:p>
+    <w:p>
+      <w:pPr>
+        <w:numPr>
+          <w:numId w:val="0"/>
+        </w:numPr>
+        <w:ind w:leftChars="0"/>
+        <w:rPr>
+          <w:rFonts w:hint="default" w:asciiTheme="minorEastAsia" w:hAnsiTheme="minorEastAsia" w:cstheme="minorEastAsia"/>
+          <w:lang w:val="en-US"/>
+        </w:rPr>
+      </w:pPr>
+    </w:p>
+    <w:p>
+      <w:pPr>
+        <w:numPr>
+          <w:numId w:val="0"/>
+        </w:numPr>
+        <w:ind w:leftChars="0"/>
+        <w:rPr>
+          <w:rFonts w:hint="default" w:asciiTheme="minorEastAsia" w:hAnsiTheme="minorEastAsia" w:cstheme="minorEastAsia"/>
+          <w:lang w:val="en-US"/>
+        </w:rPr>
+      </w:pPr>
+      <w:r>
+        <w:rPr>
+          <w:rFonts w:hint="default" w:asciiTheme="minorEastAsia" w:hAnsiTheme="minorEastAsia" w:cstheme="minorEastAsia"/>
+          <w:lang w:val="en-US"/>
+        </w:rPr>
+        <w:drawing>
+          <wp:inline distT="0" distB="0" distL="114300" distR="114300">
+            <wp:extent cx="4114800" cy="209550"/>
+            <wp:effectExtent l="0" t="0" r="0" b="0"/>
+            <wp:docPr id="29" name="Picture 29" descr="user"/>
+            <wp:cNvGraphicFramePr>
+              <a:graphicFrameLocks xmlns:a="http://schemas.openxmlformats.org/drawingml/2006/main" noChangeAspect="1"/>
+            </wp:cNvGraphicFramePr>
+            <a:graphic xmlns:a="http://schemas.openxmlformats.org/drawingml/2006/main">
+              <a:graphicData uri="http://schemas.openxmlformats.org/drawingml/2006/picture">
+                <pic:pic xmlns:pic="http://schemas.openxmlformats.org/drawingml/2006/picture">
+                  <pic:nvPicPr>
+                    <pic:cNvPr id="29" name="Picture 29" descr="user"/>
+                    <pic:cNvPicPr>
+                      <a:picLocks noChangeAspect="1"/>
+                    </pic:cNvPicPr>
+                  </pic:nvPicPr>
+                  <pic:blipFill>
+                    <a:blip r:embed="rId32"/>
+                    <a:stretch>
+                      <a:fillRect/>
+                    </a:stretch>
+                  </pic:blipFill>
+                  <pic:spPr>
+                    <a:xfrm>
+                      <a:off x="0" y="0"/>
+                      <a:ext cx="4114800" cy="209550"/>
+                    </a:xfrm>
+                    <a:prstGeom prst="rect">
+                      <a:avLst/>
+                    </a:prstGeom>
+                  </pic:spPr>
+                </pic:pic>
+              </a:graphicData>
+            </a:graphic>
+          </wp:inline>
+        </w:drawing>
+      </w:r>
+    </w:p>
+    <w:p>
+      <w:pPr>
+        <w:numPr>
+          <w:numId w:val="0"/>
+        </w:numPr>
+        <w:ind w:leftChars="0"/>
+        <w:rPr>
+          <w:rFonts w:hint="default" w:asciiTheme="minorEastAsia" w:hAnsiTheme="minorEastAsia" w:cstheme="minorEastAsia"/>
+          <w:lang w:val="en-US"/>
+        </w:rPr>
+      </w:pPr>
+    </w:p>
+    <w:p>
+      <w:pPr>
+        <w:numPr>
+          <w:numId w:val="0"/>
+        </w:numPr>
+        <w:ind w:leftChars="0"/>
+        <w:rPr>
+          <w:rFonts w:hint="default" w:asciiTheme="minorEastAsia" w:hAnsiTheme="minorEastAsia" w:cstheme="minorEastAsia"/>
+          <w:lang w:val="en-US"/>
+        </w:rPr>
+      </w:pPr>
+      <w:r>
+        <w:rPr>
+          <w:rFonts w:hint="default" w:asciiTheme="minorEastAsia" w:hAnsiTheme="minorEastAsia" w:cstheme="minorEastAsia"/>
+          <w:lang w:val="en-US"/>
+        </w:rPr>
+        <w:t>Userdel : deletes the required user</w:t>
+      </w:r>
+    </w:p>
+    <w:p>
+      <w:pPr>
+        <w:numPr>
+          <w:numId w:val="0"/>
+        </w:numPr>
+        <w:ind w:leftChars="0"/>
+        <w:rPr>
+          <w:rFonts w:hint="default" w:asciiTheme="minorEastAsia" w:hAnsiTheme="minorEastAsia" w:cstheme="minorEastAsia"/>
+          <w:lang w:val="en-US"/>
+        </w:rPr>
+      </w:pPr>
+    </w:p>
+    <w:p>
+      <w:pPr>
+        <w:numPr>
+          <w:numId w:val="0"/>
+        </w:numPr>
+        <w:ind w:leftChars="0"/>
+        <w:rPr>
+          <w:rFonts w:hint="default" w:asciiTheme="minorEastAsia" w:hAnsiTheme="minorEastAsia" w:cstheme="minorEastAsia"/>
+          <w:lang w:val="en-US"/>
+        </w:rPr>
+      </w:pPr>
+      <w:r>
+        <w:rPr>
+          <w:rFonts w:hint="default" w:asciiTheme="minorEastAsia" w:hAnsiTheme="minorEastAsia" w:cstheme="minorEastAsia"/>
+          <w:lang w:val="en-US"/>
+        </w:rPr>
+        <w:drawing>
+          <wp:inline distT="0" distB="0" distL="114300" distR="114300">
+            <wp:extent cx="3714750" cy="466725"/>
+            <wp:effectExtent l="0" t="0" r="0" b="9525"/>
+            <wp:docPr id="30" name="Picture 30" descr="userdel"/>
+            <wp:cNvGraphicFramePr>
+              <a:graphicFrameLocks xmlns:a="http://schemas.openxmlformats.org/drawingml/2006/main" noChangeAspect="1"/>
+            </wp:cNvGraphicFramePr>
+            <a:graphic xmlns:a="http://schemas.openxmlformats.org/drawingml/2006/main">
+              <a:graphicData uri="http://schemas.openxmlformats.org/drawingml/2006/picture">
+                <pic:pic xmlns:pic="http://schemas.openxmlformats.org/drawingml/2006/picture">
+                  <pic:nvPicPr>
+                    <pic:cNvPr id="30" name="Picture 30" descr="userdel"/>
+                    <pic:cNvPicPr>
+                      <a:picLocks noChangeAspect="1"/>
+                    </pic:cNvPicPr>
+                  </pic:nvPicPr>
+                  <pic:blipFill>
+                    <a:blip r:embed="rId33"/>
+                    <a:stretch>
+                      <a:fillRect/>
+                    </a:stretch>
+                  </pic:blipFill>
+                  <pic:spPr>
+                    <a:xfrm>
+                      <a:off x="0" y="0"/>
+                      <a:ext cx="3714750" cy="466725"/>
+                    </a:xfrm>
+                    <a:prstGeom prst="rect">
+                      <a:avLst/>
+                    </a:prstGeom>
+                  </pic:spPr>
+                </pic:pic>
+              </a:graphicData>
+            </a:graphic>
+          </wp:inline>
+        </w:drawing>
+      </w:r>
+    </w:p>
+    <w:p>
+      <w:pPr>
+        <w:numPr>
+          <w:numId w:val="0"/>
+        </w:numPr>
+        <w:ind w:leftChars="0"/>
+        <w:rPr>
+          <w:rFonts w:hint="default" w:asciiTheme="minorEastAsia" w:hAnsiTheme="minorEastAsia" w:cstheme="minorEastAsia"/>
+          <w:lang w:val="en-US"/>
+        </w:rPr>
+      </w:pPr>
+    </w:p>
+    <w:p>
+      <w:pPr>
+        <w:numPr>
+          <w:ilvl w:val="0"/>
+          <w:numId w:val="1"/>
+        </w:numPr>
+        <w:ind w:left="0" w:leftChars="0" w:firstLine="0" w:firstLineChars="0"/>
+        <w:rPr>
+          <w:rFonts w:hint="default" w:asciiTheme="minorEastAsia" w:hAnsiTheme="minorEastAsia" w:cstheme="minorEastAsia"/>
+          <w:lang w:val="en-US"/>
+        </w:rPr>
+      </w:pPr>
+      <w:r>
+        <w:rPr>
+          <w:rFonts w:hint="default" w:asciiTheme="minorEastAsia" w:hAnsiTheme="minorEastAsia" w:cstheme="minorEastAsia"/>
+          <w:lang w:val="en-US"/>
+        </w:rPr>
+        <w:t xml:space="preserve">Passwd:  helps to change the password. </w:t>
+      </w:r>
+    </w:p>
+    <w:p>
+      <w:pPr>
+        <w:numPr>
+          <w:numId w:val="0"/>
+        </w:numPr>
+        <w:ind w:leftChars="0"/>
+        <w:rPr>
+          <w:rFonts w:hint="default" w:asciiTheme="minorEastAsia" w:hAnsiTheme="minorEastAsia" w:cstheme="minorEastAsia"/>
+          <w:lang w:val="en-US"/>
+        </w:rPr>
+      </w:pPr>
+      <w:r>
+        <w:rPr>
+          <w:rFonts w:hint="default" w:asciiTheme="minorEastAsia" w:hAnsiTheme="minorEastAsia" w:cstheme="minorEastAsia"/>
+          <w:lang w:val="en-US"/>
+        </w:rPr>
+        <w:drawing>
+          <wp:inline distT="0" distB="0" distL="114300" distR="114300">
+            <wp:extent cx="3467100" cy="628650"/>
+            <wp:effectExtent l="0" t="0" r="0" b="0"/>
+            <wp:docPr id="31" name="Picture 31" descr="passwd"/>
+            <wp:cNvGraphicFramePr>
+              <a:graphicFrameLocks xmlns:a="http://schemas.openxmlformats.org/drawingml/2006/main" noChangeAspect="1"/>
+            </wp:cNvGraphicFramePr>
+            <a:graphic xmlns:a="http://schemas.openxmlformats.org/drawingml/2006/main">
+              <a:graphicData uri="http://schemas.openxmlformats.org/drawingml/2006/picture">
+                <pic:pic xmlns:pic="http://schemas.openxmlformats.org/drawingml/2006/picture">
+                  <pic:nvPicPr>
+                    <pic:cNvPr id="31" name="Picture 31" descr="passwd"/>
+                    <pic:cNvPicPr>
+                      <a:picLocks noChangeAspect="1"/>
+                    </pic:cNvPicPr>
+                  </pic:nvPicPr>
+                  <pic:blipFill>
+                    <a:blip r:embed="rId34"/>
+                    <a:stretch>
+                      <a:fillRect/>
+                    </a:stretch>
+                  </pic:blipFill>
+                  <pic:spPr>
+                    <a:xfrm>
+                      <a:off x="0" y="0"/>
+                      <a:ext cx="3467100" cy="628650"/>
+                    </a:xfrm>
+                    <a:prstGeom prst="rect">
+                      <a:avLst/>
+                    </a:prstGeom>
+                  </pic:spPr>
+                </pic:pic>
+              </a:graphicData>
+            </a:graphic>
+          </wp:inline>
+        </w:drawing>
+      </w:r>
+    </w:p>
+    <w:p>
+      <w:pPr>
+        <w:numPr>
+          <w:numId w:val="0"/>
+        </w:numPr>
+        <w:ind w:leftChars="0"/>
         <w:rPr>
           <w:rFonts w:hint="default" w:asciiTheme="minorEastAsia" w:hAnsiTheme="minorEastAsia" w:cstheme="minorEastAsia"/>
           <w:lang w:val="en-US"/>

</xml_diff>